<commit_message>
Już chyba koniec mam NADZIEJĘ
</commit_message>
<xml_diff>
--- a/Dokumentacja.docx
+++ b/Dokumentacja.docx
@@ -149,6 +149,15 @@
     </w:p>
     <w:sdt>
       <w:sdtPr>
+        <w:rPr>
+          <w:rFonts w:asciiTheme="minorHAnsi" w:eastAsiaTheme="minorHAnsi" w:hAnsiTheme="minorHAnsi" w:cstheme="minorBidi"/>
+          <w:color w:val="auto"/>
+          <w:kern w:val="2"/>
+          <w:sz w:val="22"/>
+          <w:szCs w:val="22"/>
+          <w:lang w:eastAsia="en-US"/>
+          <w14:ligatures w14:val="standardContextual"/>
+        </w:rPr>
         <w:id w:val="1169671340"/>
         <w:docPartObj>
           <w:docPartGallery w:val="Table of Contents"/>
@@ -157,15 +166,8 @@
       </w:sdtPr>
       <w:sdtEndPr>
         <w:rPr>
-          <w:rFonts w:asciiTheme="minorHAnsi" w:eastAsiaTheme="minorHAnsi" w:hAnsiTheme="minorHAnsi" w:cstheme="minorBidi"/>
           <w:b/>
           <w:bCs/>
-          <w:color w:val="auto"/>
-          <w:kern w:val="2"/>
-          <w:sz w:val="22"/>
-          <w:szCs w:val="22"/>
-          <w:lang w:eastAsia="en-US"/>
-          <w14:ligatures w14:val="standardContextual"/>
         </w:rPr>
       </w:sdtEndPr>
       <w:sdtContent>
@@ -215,7 +217,7 @@
               <w:szCs w:val="32"/>
               <w:lang w:eastAsia="pl-PL"/>
             </w:rPr>
-            <w:instrText xml:space="preserve"> REF _Ref149595660 \h </w:instrText>
+            <w:instrText xml:space="preserve"> REF _Ref149595660 \h  \* MERGEFORMAT </w:instrText>
           </w:r>
           <w:r>
             <w:rPr>
@@ -224,15 +226,6 @@
               <w:szCs w:val="32"/>
               <w:lang w:eastAsia="pl-PL"/>
             </w:rPr>
-          </w:r>
-          <w:r>
-            <w:rPr>
-              <w:rFonts w:cstheme="minorHAnsi"/>
-              <w:sz w:val="32"/>
-              <w:szCs w:val="32"/>
-              <w:lang w:eastAsia="pl-PL"/>
-            </w:rPr>
-            <w:instrText xml:space="preserve"> \* MERGEFORMAT </w:instrText>
           </w:r>
           <w:r>
             <w:rPr>
@@ -323,7 +316,7 @@
               <w:szCs w:val="32"/>
               <w:lang w:eastAsia="pl-PL"/>
             </w:rPr>
-            <w:instrText xml:space="preserve"> REF _Ref149595623 \h </w:instrText>
+            <w:instrText xml:space="preserve"> REF _Ref149595623 \h  \* MERGEFORMAT </w:instrText>
           </w:r>
           <w:r>
             <w:rPr>
@@ -332,15 +325,6 @@
               <w:szCs w:val="32"/>
               <w:lang w:eastAsia="pl-PL"/>
             </w:rPr>
-          </w:r>
-          <w:r>
-            <w:rPr>
-              <w:rFonts w:cstheme="minorHAnsi"/>
-              <w:sz w:val="32"/>
-              <w:szCs w:val="32"/>
-              <w:lang w:eastAsia="pl-PL"/>
-            </w:rPr>
-            <w:instrText xml:space="preserve"> \* MERGEFORMAT </w:instrText>
           </w:r>
           <w:r>
             <w:rPr>
@@ -436,7 +420,7 @@
               <w:szCs w:val="32"/>
               <w:lang w:eastAsia="pl-PL"/>
             </w:rPr>
-            <w:instrText xml:space="preserve"> REF _Ref149595598 \h </w:instrText>
+            <w:instrText xml:space="preserve"> REF _Ref149595598 \h  \* MERGEFORMAT </w:instrText>
           </w:r>
           <w:r>
             <w:rPr>
@@ -444,14 +428,6 @@
               <w:szCs w:val="32"/>
               <w:lang w:eastAsia="pl-PL"/>
             </w:rPr>
-          </w:r>
-          <w:r>
-            <w:rPr>
-              <w:sz w:val="32"/>
-              <w:szCs w:val="32"/>
-              <w:lang w:eastAsia="pl-PL"/>
-            </w:rPr>
-            <w:instrText xml:space="preserve"> \* MERGEFORMAT </w:instrText>
           </w:r>
           <w:r>
             <w:rPr>
@@ -531,7 +507,7 @@
               <w:szCs w:val="32"/>
               <w:lang w:eastAsia="pl-PL"/>
             </w:rPr>
-            <w:instrText xml:space="preserve"> REF _Ref149595557 \h </w:instrText>
+            <w:instrText xml:space="preserve"> REF _Ref149595557 \h  \* MERGEFORMAT </w:instrText>
           </w:r>
           <w:r>
             <w:rPr>
@@ -539,14 +515,6 @@
               <w:szCs w:val="32"/>
               <w:lang w:eastAsia="pl-PL"/>
             </w:rPr>
-          </w:r>
-          <w:r>
-            <w:rPr>
-              <w:sz w:val="32"/>
-              <w:szCs w:val="32"/>
-              <w:lang w:eastAsia="pl-PL"/>
-            </w:rPr>
-            <w:instrText xml:space="preserve"> \* MERGEFORMAT </w:instrText>
           </w:r>
           <w:r>
             <w:rPr>
@@ -617,7 +585,6 @@
             <w:pStyle w:val="Spistreci1"/>
             <w:rPr>
               <w:rFonts w:cstheme="minorBidi"/>
-              <w:noProof/>
               <w:kern w:val="2"/>
               <w14:ligatures w14:val="standardContextual"/>
             </w:rPr>
@@ -626,28 +593,32 @@
             <w:tab/>
           </w:r>
           <w:r>
+            <w:rPr>
+              <w:sz w:val="22"/>
+              <w:szCs w:val="22"/>
+            </w:rPr>
             <w:fldChar w:fldCharType="begin"/>
           </w:r>
           <w:r>
             <w:instrText xml:space="preserve"> TOC \o "1-3" \h \z \u </w:instrText>
           </w:r>
           <w:r>
+            <w:rPr>
+              <w:sz w:val="22"/>
+              <w:szCs w:val="22"/>
+            </w:rPr>
             <w:fldChar w:fldCharType="separate"/>
           </w:r>
           <w:hyperlink w:anchor="_Toc149595432" w:history="1">
             <w:r>
               <w:rPr>
                 <w:rStyle w:val="Hipercze"/>
-                <w:noProof/>
-                <w:sz w:val="32"/>
-                <w:szCs w:val="32"/>
               </w:rPr>
               <w:t>4.1</w:t>
             </w:r>
             <w:r>
               <w:rPr>
                 <w:rFonts w:cstheme="minorBidi"/>
-                <w:noProof/>
                 <w:kern w:val="2"/>
                 <w14:ligatures w14:val="standardContextual"/>
               </w:rPr>
@@ -656,69 +627,47 @@
             <w:r>
               <w:rPr>
                 <w:rStyle w:val="Hipercze"/>
-                <w:noProof/>
-                <w:sz w:val="32"/>
-                <w:szCs w:val="32"/>
               </w:rPr>
               <w:t>Logowanie oraz rejestracja</w:t>
             </w:r>
             <w:r>
               <w:rPr>
-                <w:noProof/>
                 <w:webHidden/>
               </w:rPr>
               <w:tab/>
             </w:r>
             <w:r>
               <w:rPr>
-                <w:noProof/>
                 <w:webHidden/>
-                <w:sz w:val="32"/>
-                <w:szCs w:val="32"/>
               </w:rPr>
               <w:fldChar w:fldCharType="begin"/>
             </w:r>
             <w:r>
               <w:rPr>
-                <w:noProof/>
                 <w:webHidden/>
-                <w:sz w:val="32"/>
-                <w:szCs w:val="32"/>
               </w:rPr>
               <w:instrText xml:space="preserve"> PAGEREF _Toc149595432 \h </w:instrText>
             </w:r>
             <w:r>
               <w:rPr>
-                <w:noProof/>
                 <w:webHidden/>
-                <w:sz w:val="32"/>
-                <w:szCs w:val="32"/>
               </w:rPr>
             </w:r>
             <w:r>
               <w:rPr>
-                <w:noProof/>
                 <w:webHidden/>
-                <w:sz w:val="32"/>
-                <w:szCs w:val="32"/>
               </w:rPr>
               <w:fldChar w:fldCharType="separate"/>
             </w:r>
             <w:r>
               <w:rPr>
-                <w:noProof/>
                 <w:webHidden/>
-                <w:sz w:val="32"/>
-                <w:szCs w:val="32"/>
               </w:rPr>
               <w:t>5</w:t>
             </w:r>
             <w:r>
               <w:rPr>
-                <w:noProof/>
                 <w:webHidden/>
-                <w:sz w:val="32"/>
-                <w:szCs w:val="32"/>
               </w:rPr>
               <w:fldChar w:fldCharType="end"/>
             </w:r>
@@ -729,7 +678,6 @@
             <w:pStyle w:val="Spistreci1"/>
             <w:rPr>
               <w:rFonts w:cstheme="minorBidi"/>
-              <w:noProof/>
               <w:kern w:val="2"/>
               <w14:ligatures w14:val="standardContextual"/>
             </w:rPr>
@@ -737,9 +685,6 @@
           <w:r>
             <w:rPr>
               <w:rStyle w:val="Hipercze"/>
-              <w:noProof/>
-              <w:sz w:val="32"/>
-              <w:szCs w:val="32"/>
               <w:u w:val="none"/>
             </w:rPr>
             <w:tab/>
@@ -748,9 +693,6 @@
             <w:r>
               <w:rPr>
                 <w:rStyle w:val="Hipercze"/>
-                <w:noProof/>
-                <w:sz w:val="32"/>
-                <w:szCs w:val="32"/>
                 <w:u w:val="none"/>
               </w:rPr>
               <w:t>4.2</w:t>
@@ -758,7 +700,6 @@
             <w:r>
               <w:rPr>
                 <w:rFonts w:cstheme="minorBidi"/>
-                <w:noProof/>
                 <w:kern w:val="2"/>
                 <w14:ligatures w14:val="standardContextual"/>
               </w:rPr>
@@ -767,70 +708,48 @@
             <w:r>
               <w:rPr>
                 <w:rStyle w:val="Hipercze"/>
-                <w:noProof/>
-                <w:sz w:val="32"/>
-                <w:szCs w:val="32"/>
                 <w:u w:val="none"/>
               </w:rPr>
               <w:t>Wyszukiwanie i wyświetlanie quizów na stronie głównej</w:t>
             </w:r>
             <w:r>
               <w:rPr>
-                <w:noProof/>
                 <w:webHidden/>
               </w:rPr>
               <w:tab/>
             </w:r>
             <w:r>
               <w:rPr>
-                <w:noProof/>
                 <w:webHidden/>
-                <w:sz w:val="32"/>
-                <w:szCs w:val="32"/>
               </w:rPr>
               <w:fldChar w:fldCharType="begin"/>
             </w:r>
             <w:r>
               <w:rPr>
-                <w:noProof/>
                 <w:webHidden/>
-                <w:sz w:val="32"/>
-                <w:szCs w:val="32"/>
               </w:rPr>
               <w:instrText xml:space="preserve"> PAGEREF _Toc149595433 \h </w:instrText>
             </w:r>
             <w:r>
               <w:rPr>
-                <w:noProof/>
                 <w:webHidden/>
-                <w:sz w:val="32"/>
-                <w:szCs w:val="32"/>
               </w:rPr>
             </w:r>
             <w:r>
               <w:rPr>
-                <w:noProof/>
                 <w:webHidden/>
-                <w:sz w:val="32"/>
-                <w:szCs w:val="32"/>
               </w:rPr>
               <w:fldChar w:fldCharType="separate"/>
             </w:r>
             <w:r>
               <w:rPr>
-                <w:noProof/>
                 <w:webHidden/>
-                <w:sz w:val="32"/>
-                <w:szCs w:val="32"/>
               </w:rPr>
               <w:t>5</w:t>
             </w:r>
             <w:r>
               <w:rPr>
-                <w:noProof/>
                 <w:webHidden/>
-                <w:sz w:val="32"/>
-                <w:szCs w:val="32"/>
               </w:rPr>
               <w:fldChar w:fldCharType="end"/>
             </w:r>
@@ -841,7 +760,6 @@
             <w:pStyle w:val="Spistreci1"/>
             <w:rPr>
               <w:rFonts w:cstheme="minorBidi"/>
-              <w:noProof/>
               <w:kern w:val="2"/>
               <w14:ligatures w14:val="standardContextual"/>
             </w:rPr>
@@ -849,9 +767,6 @@
           <w:r>
             <w:rPr>
               <w:rStyle w:val="Hipercze"/>
-              <w:noProof/>
-              <w:sz w:val="32"/>
-              <w:szCs w:val="32"/>
               <w:u w:val="none"/>
             </w:rPr>
             <w:tab/>
@@ -860,9 +775,6 @@
             <w:r>
               <w:rPr>
                 <w:rStyle w:val="Hipercze"/>
-                <w:noProof/>
-                <w:sz w:val="32"/>
-                <w:szCs w:val="32"/>
                 <w:u w:val="none"/>
               </w:rPr>
               <w:t>4.3</w:t>
@@ -870,7 +782,6 @@
             <w:r>
               <w:rPr>
                 <w:rFonts w:cstheme="minorBidi"/>
-                <w:noProof/>
                 <w:kern w:val="2"/>
                 <w14:ligatures w14:val="standardContextual"/>
               </w:rPr>
@@ -879,70 +790,48 @@
             <w:r>
               <w:rPr>
                 <w:rStyle w:val="Hipercze"/>
-                <w:noProof/>
-                <w:sz w:val="32"/>
-                <w:szCs w:val="32"/>
                 <w:u w:val="none"/>
               </w:rPr>
               <w:t>Rozwiązywanie quizów i wyświetlanie wyniku</w:t>
             </w:r>
             <w:r>
               <w:rPr>
-                <w:noProof/>
                 <w:webHidden/>
               </w:rPr>
               <w:tab/>
             </w:r>
             <w:r>
               <w:rPr>
-                <w:noProof/>
                 <w:webHidden/>
-                <w:sz w:val="32"/>
-                <w:szCs w:val="32"/>
               </w:rPr>
               <w:fldChar w:fldCharType="begin"/>
             </w:r>
             <w:r>
               <w:rPr>
-                <w:noProof/>
                 <w:webHidden/>
-                <w:sz w:val="32"/>
-                <w:szCs w:val="32"/>
               </w:rPr>
               <w:instrText xml:space="preserve"> PAGEREF _Toc149595434 \h </w:instrText>
             </w:r>
             <w:r>
               <w:rPr>
-                <w:noProof/>
                 <w:webHidden/>
-                <w:sz w:val="32"/>
-                <w:szCs w:val="32"/>
               </w:rPr>
             </w:r>
             <w:r>
               <w:rPr>
-                <w:noProof/>
                 <w:webHidden/>
-                <w:sz w:val="32"/>
-                <w:szCs w:val="32"/>
               </w:rPr>
               <w:fldChar w:fldCharType="separate"/>
             </w:r>
             <w:r>
               <w:rPr>
-                <w:noProof/>
                 <w:webHidden/>
-                <w:sz w:val="32"/>
-                <w:szCs w:val="32"/>
               </w:rPr>
               <w:t>5</w:t>
             </w:r>
             <w:r>
               <w:rPr>
-                <w:noProof/>
                 <w:webHidden/>
-                <w:sz w:val="32"/>
-                <w:szCs w:val="32"/>
               </w:rPr>
               <w:fldChar w:fldCharType="end"/>
             </w:r>
@@ -953,7 +842,6 @@
             <w:pStyle w:val="Spistreci1"/>
             <w:rPr>
               <w:rFonts w:cstheme="minorBidi"/>
-              <w:noProof/>
               <w:kern w:val="2"/>
               <w14:ligatures w14:val="standardContextual"/>
             </w:rPr>
@@ -961,9 +849,6 @@
           <w:r>
             <w:rPr>
               <w:rStyle w:val="Hipercze"/>
-              <w:noProof/>
-              <w:sz w:val="32"/>
-              <w:szCs w:val="32"/>
               <w:u w:val="none"/>
             </w:rPr>
             <w:tab/>
@@ -972,9 +857,6 @@
             <w:r>
               <w:rPr>
                 <w:rStyle w:val="Hipercze"/>
-                <w:noProof/>
-                <w:sz w:val="32"/>
-                <w:szCs w:val="32"/>
                 <w:u w:val="none"/>
               </w:rPr>
               <w:t>4.4</w:t>
@@ -982,7 +864,6 @@
             <w:r>
               <w:rPr>
                 <w:rFonts w:cstheme="minorBidi"/>
-                <w:noProof/>
                 <w:kern w:val="2"/>
                 <w14:ligatures w14:val="standardContextual"/>
               </w:rPr>
@@ -991,70 +872,48 @@
             <w:r>
               <w:rPr>
                 <w:rStyle w:val="Hipercze"/>
-                <w:noProof/>
-                <w:sz w:val="32"/>
-                <w:szCs w:val="32"/>
                 <w:u w:val="none"/>
               </w:rPr>
               <w:t>Dodawanie kategorii, pytań i odpowiedzi do bazy danych</w:t>
             </w:r>
             <w:r>
               <w:rPr>
-                <w:noProof/>
                 <w:webHidden/>
               </w:rPr>
               <w:tab/>
             </w:r>
             <w:r>
               <w:rPr>
-                <w:noProof/>
                 <w:webHidden/>
-                <w:sz w:val="32"/>
-                <w:szCs w:val="32"/>
               </w:rPr>
               <w:fldChar w:fldCharType="begin"/>
             </w:r>
             <w:r>
               <w:rPr>
-                <w:noProof/>
                 <w:webHidden/>
-                <w:sz w:val="32"/>
-                <w:szCs w:val="32"/>
               </w:rPr>
               <w:instrText xml:space="preserve"> PAGEREF _Toc149595435 \h </w:instrText>
             </w:r>
             <w:r>
               <w:rPr>
-                <w:noProof/>
                 <w:webHidden/>
-                <w:sz w:val="32"/>
-                <w:szCs w:val="32"/>
               </w:rPr>
             </w:r>
             <w:r>
               <w:rPr>
-                <w:noProof/>
                 <w:webHidden/>
-                <w:sz w:val="32"/>
-                <w:szCs w:val="32"/>
               </w:rPr>
               <w:fldChar w:fldCharType="separate"/>
             </w:r>
             <w:r>
               <w:rPr>
-                <w:noProof/>
                 <w:webHidden/>
-                <w:sz w:val="32"/>
-                <w:szCs w:val="32"/>
               </w:rPr>
               <w:t>5</w:t>
             </w:r>
             <w:r>
               <w:rPr>
-                <w:noProof/>
                 <w:webHidden/>
-                <w:sz w:val="32"/>
-                <w:szCs w:val="32"/>
               </w:rPr>
               <w:fldChar w:fldCharType="end"/>
             </w:r>
@@ -1065,17 +924,11 @@
             <w:pStyle w:val="Spistreci1"/>
             <w:rPr>
               <w:rStyle w:val="Hipercze"/>
-              <w:noProof/>
-              <w:sz w:val="32"/>
-              <w:szCs w:val="32"/>
             </w:rPr>
           </w:pPr>
           <w:r>
             <w:rPr>
               <w:rStyle w:val="Hipercze"/>
-              <w:noProof/>
-              <w:sz w:val="32"/>
-              <w:szCs w:val="32"/>
               <w:u w:val="none"/>
             </w:rPr>
             <w:tab/>
@@ -1084,16 +937,12 @@
             <w:r>
               <w:rPr>
                 <w:rStyle w:val="Hipercze"/>
-                <w:noProof/>
-                <w:sz w:val="32"/>
-                <w:szCs w:val="32"/>
               </w:rPr>
               <w:t>4.5</w:t>
             </w:r>
             <w:r>
               <w:rPr>
                 <w:rFonts w:cstheme="minorBidi"/>
-                <w:noProof/>
                 <w:kern w:val="2"/>
                 <w14:ligatures w14:val="standardContextual"/>
               </w:rPr>
@@ -1102,69 +951,47 @@
             <w:r>
               <w:rPr>
                 <w:rStyle w:val="Hipercze"/>
-                <w:noProof/>
-                <w:sz w:val="32"/>
-                <w:szCs w:val="32"/>
               </w:rPr>
               <w:t>Usuwanie kategorii, pytań i odpowiedzi</w:t>
             </w:r>
             <w:r>
               <w:rPr>
-                <w:noProof/>
                 <w:webHidden/>
               </w:rPr>
               <w:tab/>
             </w:r>
             <w:r>
               <w:rPr>
-                <w:noProof/>
                 <w:webHidden/>
-                <w:sz w:val="32"/>
-                <w:szCs w:val="32"/>
               </w:rPr>
               <w:fldChar w:fldCharType="begin"/>
             </w:r>
             <w:r>
               <w:rPr>
-                <w:noProof/>
                 <w:webHidden/>
-                <w:sz w:val="32"/>
-                <w:szCs w:val="32"/>
               </w:rPr>
               <w:instrText xml:space="preserve"> PAGEREF _Toc149595436 \h </w:instrText>
             </w:r>
             <w:r>
               <w:rPr>
-                <w:noProof/>
                 <w:webHidden/>
-                <w:sz w:val="32"/>
-                <w:szCs w:val="32"/>
               </w:rPr>
             </w:r>
             <w:r>
               <w:rPr>
-                <w:noProof/>
                 <w:webHidden/>
-                <w:sz w:val="32"/>
-                <w:szCs w:val="32"/>
               </w:rPr>
               <w:fldChar w:fldCharType="separate"/>
             </w:r>
             <w:r>
               <w:rPr>
-                <w:noProof/>
                 <w:webHidden/>
-                <w:sz w:val="32"/>
-                <w:szCs w:val="32"/>
               </w:rPr>
               <w:t>5</w:t>
             </w:r>
             <w:r>
               <w:rPr>
-                <w:noProof/>
                 <w:webHidden/>
-                <w:sz w:val="32"/>
-                <w:szCs w:val="32"/>
               </w:rPr>
               <w:fldChar w:fldCharType="end"/>
             </w:r>
@@ -1200,7 +1027,7 @@
               <w:szCs w:val="32"/>
               <w:lang w:eastAsia="pl-PL"/>
             </w:rPr>
-            <w:instrText xml:space="preserve"> REF _Ref149595753 \h </w:instrText>
+            <w:instrText xml:space="preserve"> REF _Ref149595753 \h  \* MERGEFORMAT </w:instrText>
           </w:r>
           <w:r>
             <w:rPr>
@@ -1209,15 +1036,6 @@
               <w:szCs w:val="32"/>
               <w:lang w:eastAsia="pl-PL"/>
             </w:rPr>
-          </w:r>
-          <w:r>
-            <w:rPr>
-              <w:noProof/>
-              <w:sz w:val="32"/>
-              <w:szCs w:val="32"/>
-              <w:lang w:eastAsia="pl-PL"/>
-            </w:rPr>
-            <w:instrText xml:space="preserve"> \* MERGEFORMAT </w:instrText>
           </w:r>
           <w:r>
             <w:rPr>
@@ -1293,28 +1111,108 @@
         </w:p>
         <w:p>
           <w:pPr>
+            <w:rPr>
+              <w:noProof/>
+              <w:sz w:val="32"/>
+              <w:szCs w:val="32"/>
+              <w:lang w:eastAsia="pl-PL"/>
+            </w:rPr>
+          </w:pPr>
+          <w:r>
+            <w:rPr>
+              <w:noProof/>
+              <w:sz w:val="32"/>
+              <w:szCs w:val="32"/>
+              <w:lang w:eastAsia="pl-PL"/>
+            </w:rPr>
+            <w:t xml:space="preserve">I.    </w:t>
+          </w:r>
+          <w:r>
+            <w:rPr>
+              <w:noProof/>
+              <w:sz w:val="32"/>
+              <w:szCs w:val="32"/>
+              <w:lang w:eastAsia="pl-PL"/>
+            </w:rPr>
+            <w:fldChar w:fldCharType="begin"/>
+          </w:r>
+          <w:r>
+            <w:rPr>
+              <w:noProof/>
+              <w:sz w:val="32"/>
+              <w:szCs w:val="32"/>
+              <w:lang w:eastAsia="pl-PL"/>
+            </w:rPr>
+            <w:instrText xml:space="preserve"> REF _Ref149597713 \h </w:instrText>
+          </w:r>
+          <w:r>
+            <w:rPr>
+              <w:noProof/>
+              <w:sz w:val="32"/>
+              <w:szCs w:val="32"/>
+              <w:lang w:eastAsia="pl-PL"/>
+            </w:rPr>
+          </w:r>
+          <w:r>
+            <w:rPr>
+              <w:noProof/>
+              <w:sz w:val="32"/>
+              <w:szCs w:val="32"/>
+              <w:lang w:eastAsia="pl-PL"/>
+            </w:rPr>
+            <w:instrText xml:space="preserve"> \* MERGEFORMAT </w:instrText>
+          </w:r>
+          <w:r>
+            <w:rPr>
+              <w:noProof/>
+              <w:sz w:val="32"/>
+              <w:szCs w:val="32"/>
+              <w:lang w:eastAsia="pl-PL"/>
+            </w:rPr>
+            <w:fldChar w:fldCharType="separate"/>
+          </w:r>
+          <w:r>
+            <w:rPr>
+              <w:sz w:val="32"/>
+              <w:szCs w:val="32"/>
+            </w:rPr>
+            <w:t>Przenoszenie pliku</w:t>
+          </w:r>
+          <w:r>
+            <w:rPr>
+              <w:noProof/>
+              <w:sz w:val="32"/>
+              <w:szCs w:val="32"/>
+              <w:lang w:eastAsia="pl-PL"/>
+            </w:rPr>
+            <w:fldChar w:fldCharType="end"/>
+          </w:r>
+          <w:r>
+            <w:rPr>
+              <w:noProof/>
+              <w:sz w:val="32"/>
+              <w:szCs w:val="32"/>
+              <w:lang w:eastAsia="pl-PL"/>
+            </w:rPr>
+            <w:t xml:space="preserve"> ………………………………………………………………………6</w:t>
+          </w:r>
+        </w:p>
+        <w:p>
+          <w:pPr>
             <w:pStyle w:val="Spistreci1"/>
             <w:rPr>
               <w:rFonts w:cstheme="minorBidi"/>
-              <w:noProof/>
               <w:kern w:val="2"/>
               <w14:ligatures w14:val="standardContextual"/>
             </w:rPr>
           </w:pPr>
           <w:hyperlink w:anchor="_Toc149595437" w:history="1">
             <w:r>
-              <w:rPr>
-                <w:rStyle w:val="Hipercze"/>
-                <w:noProof/>
-                <w:sz w:val="32"/>
-                <w:szCs w:val="32"/>
-              </w:rPr>
-              <w:t>I.</w:t>
+              <w:t>II.</w:t>
             </w:r>
             <w:r>
               <w:rPr>
                 <w:rFonts w:cstheme="minorBidi"/>
-                <w:noProof/>
                 <w:kern w:val="2"/>
                 <w14:ligatures w14:val="standardContextual"/>
               </w:rPr>
@@ -1323,69 +1221,47 @@
             <w:r>
               <w:rPr>
                 <w:rStyle w:val="Hipercze"/>
-                <w:noProof/>
-                <w:sz w:val="32"/>
-                <w:szCs w:val="32"/>
               </w:rPr>
               <w:t>Rejestracja Konta</w:t>
             </w:r>
             <w:r>
               <w:rPr>
-                <w:noProof/>
                 <w:webHidden/>
               </w:rPr>
               <w:tab/>
             </w:r>
             <w:r>
               <w:rPr>
-                <w:noProof/>
                 <w:webHidden/>
-                <w:sz w:val="32"/>
-                <w:szCs w:val="32"/>
               </w:rPr>
               <w:fldChar w:fldCharType="begin"/>
             </w:r>
             <w:r>
               <w:rPr>
-                <w:noProof/>
                 <w:webHidden/>
-                <w:sz w:val="32"/>
-                <w:szCs w:val="32"/>
               </w:rPr>
               <w:instrText xml:space="preserve"> PAGEREF _Toc149595437 \h </w:instrText>
             </w:r>
             <w:r>
               <w:rPr>
-                <w:noProof/>
                 <w:webHidden/>
-                <w:sz w:val="32"/>
-                <w:szCs w:val="32"/>
               </w:rPr>
             </w:r>
             <w:r>
               <w:rPr>
-                <w:noProof/>
                 <w:webHidden/>
-                <w:sz w:val="32"/>
-                <w:szCs w:val="32"/>
               </w:rPr>
               <w:fldChar w:fldCharType="separate"/>
             </w:r>
             <w:r>
               <w:rPr>
-                <w:noProof/>
                 <w:webHidden/>
-                <w:sz w:val="32"/>
-                <w:szCs w:val="32"/>
               </w:rPr>
               <w:t>6</w:t>
             </w:r>
             <w:r>
               <w:rPr>
-                <w:noProof/>
                 <w:webHidden/>
-                <w:sz w:val="32"/>
-                <w:szCs w:val="32"/>
               </w:rPr>
               <w:fldChar w:fldCharType="end"/>
             </w:r>
@@ -1396,7 +1272,6 @@
             <w:pStyle w:val="Spistreci1"/>
             <w:rPr>
               <w:rFonts w:cstheme="minorBidi"/>
-              <w:noProof/>
               <w:kern w:val="2"/>
               <w14:ligatures w14:val="standardContextual"/>
             </w:rPr>
@@ -1405,16 +1280,24 @@
             <w:r>
               <w:rPr>
                 <w:rStyle w:val="Hipercze"/>
-                <w:noProof/>
-                <w:sz w:val="32"/>
-                <w:szCs w:val="32"/>
               </w:rPr>
-              <w:t>II.</w:t>
+              <w:t>II</w:t>
+            </w:r>
+            <w:r>
+              <w:rPr>
+                <w:rStyle w:val="Hipercze"/>
+              </w:rPr>
+              <w:t>I</w:t>
+            </w:r>
+            <w:r>
+              <w:rPr>
+                <w:rStyle w:val="Hipercze"/>
+              </w:rPr>
+              <w:t>.</w:t>
             </w:r>
             <w:r>
               <w:rPr>
                 <w:rFonts w:cstheme="minorBidi"/>
-                <w:noProof/>
                 <w:kern w:val="2"/>
                 <w14:ligatures w14:val="standardContextual"/>
               </w:rPr>
@@ -1423,69 +1306,47 @@
             <w:r>
               <w:rPr>
                 <w:rStyle w:val="Hipercze"/>
-                <w:noProof/>
-                <w:sz w:val="32"/>
-                <w:szCs w:val="32"/>
               </w:rPr>
               <w:t>Rozwiązywanie quizów</w:t>
             </w:r>
             <w:r>
               <w:rPr>
-                <w:noProof/>
                 <w:webHidden/>
               </w:rPr>
               <w:tab/>
             </w:r>
             <w:r>
               <w:rPr>
-                <w:noProof/>
                 <w:webHidden/>
-                <w:sz w:val="32"/>
-                <w:szCs w:val="32"/>
               </w:rPr>
               <w:fldChar w:fldCharType="begin"/>
             </w:r>
             <w:r>
               <w:rPr>
-                <w:noProof/>
                 <w:webHidden/>
-                <w:sz w:val="32"/>
-                <w:szCs w:val="32"/>
               </w:rPr>
               <w:instrText xml:space="preserve"> PAGEREF _Toc149595439 \h </w:instrText>
             </w:r>
             <w:r>
               <w:rPr>
-                <w:noProof/>
                 <w:webHidden/>
-                <w:sz w:val="32"/>
-                <w:szCs w:val="32"/>
               </w:rPr>
             </w:r>
             <w:r>
               <w:rPr>
-                <w:noProof/>
                 <w:webHidden/>
-                <w:sz w:val="32"/>
-                <w:szCs w:val="32"/>
               </w:rPr>
               <w:fldChar w:fldCharType="separate"/>
             </w:r>
             <w:r>
               <w:rPr>
-                <w:noProof/>
                 <w:webHidden/>
-                <w:sz w:val="32"/>
-                <w:szCs w:val="32"/>
               </w:rPr>
               <w:t>7</w:t>
             </w:r>
             <w:r>
               <w:rPr>
-                <w:noProof/>
                 <w:webHidden/>
-                <w:sz w:val="32"/>
-                <w:szCs w:val="32"/>
               </w:rPr>
               <w:fldChar w:fldCharType="end"/>
             </w:r>
@@ -1496,7 +1357,6 @@
             <w:pStyle w:val="Spistreci1"/>
             <w:rPr>
               <w:rFonts w:cstheme="minorBidi"/>
-              <w:noProof/>
               <w:kern w:val="2"/>
               <w14:ligatures w14:val="standardContextual"/>
             </w:rPr>
@@ -1505,16 +1365,24 @@
             <w:r>
               <w:rPr>
                 <w:rStyle w:val="Hipercze"/>
-                <w:noProof/>
-                <w:sz w:val="32"/>
-                <w:szCs w:val="32"/>
               </w:rPr>
-              <w:t>III.</w:t>
+              <w:t>I</w:t>
+            </w:r>
+            <w:r>
+              <w:rPr>
+                <w:rStyle w:val="Hipercze"/>
+              </w:rPr>
+              <w:t>V</w:t>
+            </w:r>
+            <w:r>
+              <w:rPr>
+                <w:rStyle w:val="Hipercze"/>
+              </w:rPr>
+              <w:t>.</w:t>
             </w:r>
             <w:r>
               <w:rPr>
                 <w:rFonts w:cstheme="minorBidi"/>
-                <w:noProof/>
                 <w:kern w:val="2"/>
                 <w14:ligatures w14:val="standardContextual"/>
               </w:rPr>
@@ -1523,69 +1391,47 @@
             <w:r>
               <w:rPr>
                 <w:rStyle w:val="Hipercze"/>
-                <w:noProof/>
-                <w:sz w:val="32"/>
-                <w:szCs w:val="32"/>
               </w:rPr>
               <w:t>Tworzenie quizów</w:t>
             </w:r>
             <w:r>
               <w:rPr>
-                <w:noProof/>
                 <w:webHidden/>
               </w:rPr>
               <w:tab/>
             </w:r>
             <w:r>
               <w:rPr>
-                <w:noProof/>
                 <w:webHidden/>
-                <w:sz w:val="32"/>
-                <w:szCs w:val="32"/>
               </w:rPr>
               <w:fldChar w:fldCharType="begin"/>
             </w:r>
             <w:r>
               <w:rPr>
-                <w:noProof/>
                 <w:webHidden/>
-                <w:sz w:val="32"/>
-                <w:szCs w:val="32"/>
               </w:rPr>
               <w:instrText xml:space="preserve"> PAGEREF _Toc149595440 \h </w:instrText>
             </w:r>
             <w:r>
               <w:rPr>
-                <w:noProof/>
                 <w:webHidden/>
-                <w:sz w:val="32"/>
-                <w:szCs w:val="32"/>
               </w:rPr>
             </w:r>
             <w:r>
               <w:rPr>
-                <w:noProof/>
                 <w:webHidden/>
-                <w:sz w:val="32"/>
-                <w:szCs w:val="32"/>
               </w:rPr>
               <w:fldChar w:fldCharType="separate"/>
             </w:r>
             <w:r>
               <w:rPr>
-                <w:noProof/>
                 <w:webHidden/>
-                <w:sz w:val="32"/>
-                <w:szCs w:val="32"/>
               </w:rPr>
-              <w:t>8</w:t>
+              <w:t>9</w:t>
             </w:r>
             <w:r>
               <w:rPr>
-                <w:noProof/>
                 <w:webHidden/>
-                <w:sz w:val="32"/>
-                <w:szCs w:val="32"/>
               </w:rPr>
               <w:fldChar w:fldCharType="end"/>
             </w:r>
@@ -1596,7 +1442,6 @@
             <w:pStyle w:val="Spistreci1"/>
             <w:rPr>
               <w:rFonts w:cstheme="minorBidi"/>
-              <w:noProof/>
               <w:kern w:val="2"/>
               <w14:ligatures w14:val="standardContextual"/>
             </w:rPr>
@@ -1605,16 +1450,12 @@
             <w:r>
               <w:rPr>
                 <w:rStyle w:val="Hipercze"/>
-                <w:noProof/>
-                <w:sz w:val="32"/>
-                <w:szCs w:val="32"/>
               </w:rPr>
-              <w:t>IV.</w:t>
+              <w:t>V.</w:t>
             </w:r>
             <w:r>
               <w:rPr>
                 <w:rFonts w:cstheme="minorBidi"/>
-                <w:noProof/>
                 <w:kern w:val="2"/>
                 <w14:ligatures w14:val="standardContextual"/>
               </w:rPr>
@@ -1623,69 +1464,47 @@
             <w:r>
               <w:rPr>
                 <w:rStyle w:val="Hipercze"/>
-                <w:noProof/>
-                <w:sz w:val="32"/>
-                <w:szCs w:val="32"/>
               </w:rPr>
               <w:t>Usuwanie pytań, odpowiedzi oraz kategorii</w:t>
             </w:r>
             <w:r>
               <w:rPr>
-                <w:noProof/>
                 <w:webHidden/>
               </w:rPr>
               <w:tab/>
             </w:r>
             <w:r>
               <w:rPr>
-                <w:noProof/>
                 <w:webHidden/>
-                <w:sz w:val="32"/>
-                <w:szCs w:val="32"/>
               </w:rPr>
               <w:fldChar w:fldCharType="begin"/>
             </w:r>
             <w:r>
               <w:rPr>
-                <w:noProof/>
                 <w:webHidden/>
-                <w:sz w:val="32"/>
-                <w:szCs w:val="32"/>
               </w:rPr>
               <w:instrText xml:space="preserve"> PAGEREF _Toc149595441 \h </w:instrText>
             </w:r>
             <w:r>
               <w:rPr>
-                <w:noProof/>
                 <w:webHidden/>
-                <w:sz w:val="32"/>
-                <w:szCs w:val="32"/>
               </w:rPr>
             </w:r>
             <w:r>
               <w:rPr>
-                <w:noProof/>
                 <w:webHidden/>
-                <w:sz w:val="32"/>
-                <w:szCs w:val="32"/>
               </w:rPr>
               <w:fldChar w:fldCharType="separate"/>
             </w:r>
             <w:r>
               <w:rPr>
-                <w:noProof/>
                 <w:webHidden/>
-                <w:sz w:val="32"/>
-                <w:szCs w:val="32"/>
               </w:rPr>
-              <w:t>12</w:t>
+              <w:t>13</w:t>
             </w:r>
             <w:r>
               <w:rPr>
-                <w:noProof/>
                 <w:webHidden/>
-                <w:sz w:val="32"/>
-                <w:szCs w:val="32"/>
               </w:rPr>
               <w:fldChar w:fldCharType="end"/>
             </w:r>
@@ -1696,7 +1515,6 @@
             <w:pStyle w:val="Spistreci1"/>
             <w:rPr>
               <w:rFonts w:cstheme="minorBidi"/>
-              <w:noProof/>
               <w:kern w:val="2"/>
               <w14:ligatures w14:val="standardContextual"/>
             </w:rPr>
@@ -1705,16 +1523,24 @@
             <w:r>
               <w:rPr>
                 <w:rStyle w:val="Hipercze"/>
-                <w:noProof/>
-                <w:sz w:val="32"/>
-                <w:szCs w:val="32"/>
               </w:rPr>
-              <w:t>V.</w:t>
+              <w:t>V</w:t>
+            </w:r>
+            <w:r>
+              <w:rPr>
+                <w:rStyle w:val="Hipercze"/>
+              </w:rPr>
+              <w:t>I</w:t>
+            </w:r>
+            <w:r>
+              <w:rPr>
+                <w:rStyle w:val="Hipercze"/>
+              </w:rPr>
+              <w:t>.</w:t>
             </w:r>
             <w:r>
               <w:rPr>
                 <w:rFonts w:cstheme="minorBidi"/>
-                <w:noProof/>
                 <w:kern w:val="2"/>
                 <w14:ligatures w14:val="standardContextual"/>
               </w:rPr>
@@ -1723,69 +1549,47 @@
             <w:r>
               <w:rPr>
                 <w:rStyle w:val="Hipercze"/>
-                <w:noProof/>
-                <w:sz w:val="32"/>
-                <w:szCs w:val="32"/>
               </w:rPr>
               <w:t>Koniec</w:t>
             </w:r>
             <w:r>
               <w:rPr>
-                <w:noProof/>
                 <w:webHidden/>
               </w:rPr>
               <w:tab/>
             </w:r>
             <w:r>
               <w:rPr>
-                <w:noProof/>
                 <w:webHidden/>
-                <w:sz w:val="32"/>
-                <w:szCs w:val="32"/>
               </w:rPr>
               <w:fldChar w:fldCharType="begin"/>
             </w:r>
             <w:r>
               <w:rPr>
-                <w:noProof/>
                 <w:webHidden/>
-                <w:sz w:val="32"/>
-                <w:szCs w:val="32"/>
               </w:rPr>
               <w:instrText xml:space="preserve"> PAGEREF _Toc149595442 \h </w:instrText>
             </w:r>
             <w:r>
               <w:rPr>
-                <w:noProof/>
                 <w:webHidden/>
-                <w:sz w:val="32"/>
-                <w:szCs w:val="32"/>
               </w:rPr>
             </w:r>
             <w:r>
               <w:rPr>
-                <w:noProof/>
                 <w:webHidden/>
-                <w:sz w:val="32"/>
-                <w:szCs w:val="32"/>
               </w:rPr>
               <w:fldChar w:fldCharType="separate"/>
             </w:r>
             <w:r>
               <w:rPr>
-                <w:noProof/>
                 <w:webHidden/>
-                <w:sz w:val="32"/>
-                <w:szCs w:val="32"/>
               </w:rPr>
-              <w:t>12</w:t>
+              <w:t>13</w:t>
             </w:r>
             <w:r>
               <w:rPr>
-                <w:noProof/>
                 <w:webHidden/>
-                <w:sz w:val="32"/>
-                <w:szCs w:val="32"/>
               </w:rPr>
               <w:fldChar w:fldCharType="end"/>
             </w:r>
@@ -2325,23 +2129,7 @@
           <w:sz w:val="24"/>
           <w:szCs w:val="24"/>
         </w:rPr>
-        <w:t xml:space="preserve">Na stronie głównej automatycznie wyświetlane są wszystkie quizy z bazy danych. Można w polu wyszukiwania wpisać nazwę quiz, a po wciśnięciu </w:t>
-      </w:r>
-      <w:proofErr w:type="spellStart"/>
-      <w:r>
-        <w:rPr>
-          <w:sz w:val="24"/>
-          <w:szCs w:val="24"/>
-        </w:rPr>
-        <w:t>enter</w:t>
-      </w:r>
-      <w:proofErr w:type="spellEnd"/>
-      <w:r>
-        <w:rPr>
-          <w:sz w:val="24"/>
-          <w:szCs w:val="24"/>
-        </w:rPr>
-        <w:t xml:space="preserve"> albo przycisku z ikoną lupy wyszukać quiz, który użytkownik chce rozwiązać.</w:t>
+        <w:t>Na stronie głównej automatycznie wyświetlane są wszystkie quizy z bazy danych. Można w polu wyszukiwania wpisać nazwę quiz, a po wciśnięciu enter albo przycisku z ikoną lupy wyszukać quiz, który użytkownik chce rozwiązać.</w:t>
       </w:r>
     </w:p>
     <w:p>
@@ -2492,7 +2280,6 @@
       </w:r>
       <w:bookmarkEnd w:id="9"/>
     </w:p>
-    <w:p/>
     <w:p>
       <w:pPr>
         <w:pStyle w:val="Nagwek1"/>
@@ -2501,11 +2288,165 @@
           <w:numId w:val="18"/>
         </w:numPr>
       </w:pPr>
-      <w:bookmarkStart w:id="10" w:name="_Toc149595437"/>
+      <w:bookmarkStart w:id="10" w:name="_Ref149597713"/>
+      <w:r>
+        <w:t>Przenoszenie pliku</w:t>
+      </w:r>
+      <w:bookmarkEnd w:id="10"/>
+    </w:p>
+    <w:p>
+      <w:pPr>
+        <w:ind w:left="708"/>
+        <w:rPr>
+          <w:sz w:val="24"/>
+          <w:szCs w:val="24"/>
+        </w:rPr>
+      </w:pPr>
+      <w:r>
+        <w:rPr>
+          <w:sz w:val="24"/>
+          <w:szCs w:val="24"/>
+        </w:rPr>
+        <w:t xml:space="preserve">Aby wejść na stronę trzeba przenieść pliki ze stroną do folderu htdocs i w nim utworzyć folder w którym znajdą się pliki ze stroną. Aby wejść na stronę należy wpisać w adresie </w:t>
+      </w:r>
+      <w:hyperlink r:id="rId10" w:history="1">
+        <w:r>
+          <w:rPr>
+            <w:rStyle w:val="Hipercze"/>
+            <w:i/>
+            <w:iCs/>
+            <w:color w:val="000000" w:themeColor="text1"/>
+            <w:sz w:val="24"/>
+            <w:szCs w:val="24"/>
+            <w:u w:val="none"/>
+          </w:rPr>
+          <w:t>http://localhost/</w:t>
+        </w:r>
+        <w:r>
+          <w:rPr>
+            <w:rStyle w:val="Hipercze"/>
+            <w:i/>
+            <w:iCs/>
+            <w:color w:val="000000" w:themeColor="text1"/>
+            <w:sz w:val="24"/>
+            <w:szCs w:val="24"/>
+            <w:u w:val="none"/>
+          </w:rPr>
+          <w:t>nazwa_utworzonego_folderu</w:t>
+        </w:r>
+        <w:r>
+          <w:rPr>
+            <w:rStyle w:val="Hipercze"/>
+            <w:i/>
+            <w:iCs/>
+            <w:color w:val="000000" w:themeColor="text1"/>
+            <w:sz w:val="24"/>
+            <w:szCs w:val="24"/>
+            <w:u w:val="none"/>
+          </w:rPr>
+          <w:t>/php/login.php</w:t>
+        </w:r>
+      </w:hyperlink>
+      <w:r>
+        <w:rPr>
+          <w:color w:val="000000" w:themeColor="text1"/>
+          <w:sz w:val="24"/>
+          <w:szCs w:val="24"/>
+        </w:rPr>
+        <w:t>.</w:t>
+      </w:r>
+    </w:p>
+    <w:p>
+      <w:pPr>
+        <w:keepNext/>
+        <w:ind w:left="708"/>
+      </w:pPr>
+      <w:r>
+        <w:drawing>
+          <wp:anchor distT="0" distB="0" distL="114300" distR="114300" simplePos="0" relativeHeight="251706368" behindDoc="1" locked="0" layoutInCell="1" allowOverlap="1" wp14:anchorId="5870201F" wp14:editId="5877D3C0">
+            <wp:simplePos x="0" y="0"/>
+            <wp:positionH relativeFrom="margin">
+              <wp:align>left</wp:align>
+            </wp:positionH>
+            <wp:positionV relativeFrom="paragraph">
+              <wp:posOffset>11430</wp:posOffset>
+            </wp:positionV>
+            <wp:extent cx="5353797" cy="381053"/>
+            <wp:effectExtent l="0" t="0" r="0" b="0"/>
+            <wp:wrapTight wrapText="bothSides">
+              <wp:wrapPolygon edited="0">
+                <wp:start x="0" y="0"/>
+                <wp:lineTo x="0" y="20520"/>
+                <wp:lineTo x="21521" y="20520"/>
+                <wp:lineTo x="21521" y="0"/>
+                <wp:lineTo x="0" y="0"/>
+              </wp:wrapPolygon>
+            </wp:wrapTight>
+            <wp:docPr id="457062560" name="Obraz 1"/>
+            <wp:cNvGraphicFramePr>
+              <a:graphicFrameLocks xmlns:a="http://schemas.openxmlformats.org/drawingml/2006/main" noChangeAspect="1"/>
+            </wp:cNvGraphicFramePr>
+            <a:graphic xmlns:a="http://schemas.openxmlformats.org/drawingml/2006/main">
+              <a:graphicData uri="http://schemas.openxmlformats.org/drawingml/2006/picture">
+                <pic:pic xmlns:pic="http://schemas.openxmlformats.org/drawingml/2006/picture">
+                  <pic:nvPicPr>
+                    <pic:cNvPr id="457062560" name=""/>
+                    <pic:cNvPicPr/>
+                  </pic:nvPicPr>
+                  <pic:blipFill>
+                    <a:blip r:embed="rId11">
+                      <a:extLst>
+                        <a:ext uri="{28A0092B-C50C-407E-A947-70E740481C1C}">
+                          <a14:useLocalDpi xmlns:a14="http://schemas.microsoft.com/office/drawing/2010/main" val="0"/>
+                        </a:ext>
+                      </a:extLst>
+                    </a:blip>
+                    <a:stretch>
+                      <a:fillRect/>
+                    </a:stretch>
+                  </pic:blipFill>
+                  <pic:spPr>
+                    <a:xfrm>
+                      <a:off x="0" y="0"/>
+                      <a:ext cx="5353797" cy="381053"/>
+                    </a:xfrm>
+                    <a:prstGeom prst="rect">
+                      <a:avLst/>
+                    </a:prstGeom>
+                  </pic:spPr>
+                </pic:pic>
+              </a:graphicData>
+            </a:graphic>
+          </wp:anchor>
+        </w:drawing>
+      </w:r>
+    </w:p>
+    <w:p>
+      <w:pPr>
+        <w:pStyle w:val="Legenda"/>
+      </w:pPr>
+    </w:p>
+    <w:p>
+      <w:pPr>
+        <w:pStyle w:val="Legenda"/>
+      </w:pPr>
+      <w:r>
+        <w:t>Adres URL do strony</w:t>
+      </w:r>
+    </w:p>
+    <w:p>
+      <w:pPr>
+        <w:pStyle w:val="Nagwek1"/>
+        <w:numPr>
+          <w:ilvl w:val="0"/>
+          <w:numId w:val="18"/>
+        </w:numPr>
+      </w:pPr>
+      <w:bookmarkStart w:id="11" w:name="_Toc149595437"/>
       <w:r>
         <w:t>Rejestracja Konta</w:t>
       </w:r>
-      <w:bookmarkEnd w:id="10"/>
+      <w:bookmarkEnd w:id="11"/>
     </w:p>
     <w:p>
       <w:pPr>
@@ -2517,46 +2458,18 @@
       </w:pPr>
       <w:r>
         <w:rPr>
-          <w:sz w:val="24"/>
-          <w:szCs w:val="24"/>
-        </w:rPr>
-        <w:t xml:space="preserve">W pierwszej kolejności po wejściu na stronę należy się zalogować. Jeśli nie masz konta należy je założyć. Po kliknięciu w </w:t>
-      </w:r>
-      <w:r>
-        <w:rPr>
-          <w:i/>
-          <w:iCs/>
-          <w:sz w:val="24"/>
-          <w:szCs w:val="24"/>
-        </w:rPr>
-        <w:t>„Zarejestruj się”</w:t>
-      </w:r>
-      <w:r>
-        <w:rPr>
-          <w:sz w:val="24"/>
-          <w:szCs w:val="24"/>
-        </w:rPr>
-        <w:t xml:space="preserve"> Przekieruje cię do strony gdzie możesz się zarejestrować.</w:t>
-      </w:r>
-    </w:p>
-    <w:p>
-      <w:pPr>
-        <w:ind w:left="360"/>
-      </w:pPr>
-      <w:r>
-        <w:rPr>
           <w:noProof/>
           <w:sz w:val="24"/>
           <w:szCs w:val="24"/>
         </w:rPr>
         <w:drawing>
-          <wp:anchor distT="0" distB="0" distL="114300" distR="114300" simplePos="0" relativeHeight="251658240" behindDoc="1" locked="0" layoutInCell="1" allowOverlap="1" wp14:anchorId="531872E9" wp14:editId="65956DA1">
+          <wp:anchor distT="0" distB="0" distL="114300" distR="114300" simplePos="0" relativeHeight="251658240" behindDoc="1" locked="0" layoutInCell="1" allowOverlap="1" wp14:anchorId="531872E9" wp14:editId="19A3D8D7">
             <wp:simplePos x="0" y="0"/>
             <wp:positionH relativeFrom="margin">
               <wp:align>center</wp:align>
             </wp:positionH>
             <wp:positionV relativeFrom="paragraph">
-              <wp:posOffset>6350</wp:posOffset>
+              <wp:posOffset>710565</wp:posOffset>
             </wp:positionV>
             <wp:extent cx="4477375" cy="1028844"/>
             <wp:effectExtent l="0" t="0" r="0" b="0"/>
@@ -2581,7 +2494,7 @@
                     <pic:cNvPicPr/>
                   </pic:nvPicPr>
                   <pic:blipFill>
-                    <a:blip r:embed="rId10">
+                    <a:blip r:embed="rId12">
                       <a:extLst>
                         <a:ext uri="{28A0092B-C50C-407E-A947-70E740481C1C}">
                           <a14:useLocalDpi xmlns:a14="http://schemas.microsoft.com/office/drawing/2010/main" val="0"/>
@@ -2607,30 +2520,35 @@
           </wp:anchor>
         </w:drawing>
       </w:r>
-    </w:p>
-    <w:p>
-      <w:pPr>
-        <w:rPr>
-          <w:rStyle w:val="Uwydatnienie"/>
-          <w:i w:val="0"/>
-          <w:iCs w:val="0"/>
-        </w:rPr>
-      </w:pPr>
-    </w:p>
-    <w:p>
-      <w:pPr>
-        <w:rPr>
-          <w:rStyle w:val="Uwydatnienie"/>
-          <w:i w:val="0"/>
-          <w:iCs w:val="0"/>
-        </w:rPr>
-      </w:pPr>
-    </w:p>
-    <w:p>
-      <w:pPr>
-        <w:pStyle w:val="Nagwek1"/>
-      </w:pPr>
-      <w:bookmarkStart w:id="11" w:name="_Toc149595438"/>
+      <w:r>
+        <w:rPr>
+          <w:sz w:val="24"/>
+          <w:szCs w:val="24"/>
+        </w:rPr>
+        <w:t xml:space="preserve">W pierwszej kolejności po wejściu na stronę należy się zalogować. Jeśli nie masz konta należy je założyć. Po kliknięciu w </w:t>
+      </w:r>
+      <w:r>
+        <w:rPr>
+          <w:i/>
+          <w:iCs/>
+          <w:sz w:val="24"/>
+          <w:szCs w:val="24"/>
+        </w:rPr>
+        <w:t>„Zarejestruj się”</w:t>
+      </w:r>
+      <w:r>
+        <w:rPr>
+          <w:sz w:val="24"/>
+          <w:szCs w:val="24"/>
+        </w:rPr>
+        <w:t xml:space="preserve"> Przekieruje cię do strony gdzie możesz się zarejestrować.</w:t>
+      </w:r>
+    </w:p>
+    <w:p>
+      <w:pPr>
+        <w:ind w:left="360"/>
+      </w:pPr>
+      <w:bookmarkStart w:id="12" w:name="_Toc149595438"/>
       <w:r>
         <w:rPr>
           <w:noProof/>
@@ -2638,13 +2556,13 @@
         <mc:AlternateContent>
           <mc:Choice Requires="wps">
             <w:drawing>
-              <wp:anchor distT="0" distB="0" distL="114300" distR="114300" simplePos="0" relativeHeight="251701248" behindDoc="1" locked="0" layoutInCell="1" allowOverlap="1" wp14:anchorId="6A652CCC" wp14:editId="7D5E068A">
+              <wp:anchor distT="0" distB="0" distL="114300" distR="114300" simplePos="0" relativeHeight="251701248" behindDoc="1" locked="0" layoutInCell="1" allowOverlap="1" wp14:anchorId="6A652CCC" wp14:editId="2CFCFBBC">
                 <wp:simplePos x="0" y="0"/>
-                <wp:positionH relativeFrom="column">
-                  <wp:posOffset>642620</wp:posOffset>
+                <wp:positionH relativeFrom="margin">
+                  <wp:align>center</wp:align>
                 </wp:positionH>
                 <wp:positionV relativeFrom="paragraph">
-                  <wp:posOffset>234950</wp:posOffset>
+                  <wp:posOffset>1035050</wp:posOffset>
                 </wp:positionV>
                 <wp:extent cx="4829175" cy="635"/>
                 <wp:effectExtent l="0" t="0" r="9525" b="0"/>
@@ -2715,7 +2633,7 @@
                 <v:stroke joinstyle="miter"/>
                 <v:path gradientshapeok="t" o:connecttype="rect"/>
               </v:shapetype>
-              <v:shape id="Pole tekstowe 1" o:spid="_x0000_s1026" type="#_x0000_t202" style="position:absolute;margin-left:50.6pt;margin-top:18.5pt;width:380.25pt;height:.05pt;z-index:-251615232;visibility:visible;mso-wrap-style:square;mso-width-percent:0;mso-wrap-distance-left:9pt;mso-wrap-distance-top:0;mso-wrap-distance-right:9pt;mso-wrap-distance-bottom:0;mso-position-horizontal:absolute;mso-position-horizontal-relative:text;mso-position-vertical:absolute;mso-position-vertical-relative:text;mso-width-percent:0;mso-width-relative:margin;v-text-anchor:top" o:gfxdata="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" stroked="f">
+              <v:shape id="Pole tekstowe 1" o:spid="_x0000_s1026" type="#_x0000_t202" style="position:absolute;left:0;text-align:left;margin-left:0;margin-top:81.5pt;width:380.25pt;height:.05pt;z-index:-251615232;visibility:visible;mso-wrap-style:square;mso-width-percent:0;mso-wrap-distance-left:9pt;mso-wrap-distance-top:0;mso-wrap-distance-right:9pt;mso-wrap-distance-bottom:0;mso-position-horizontal:center;mso-position-horizontal-relative:margin;mso-position-vertical:absolute;mso-position-vertical-relative:text;mso-width-percent:0;mso-width-relative:margin;v-text-anchor:top" o:gfxdata="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" stroked="f">
                 <v:textbox style="mso-fit-shape-to-text:t" inset="0,0,0,0">
                   <w:txbxContent>
                     <w:p>
@@ -2732,13 +2650,50 @@
                     </w:p>
                   </w:txbxContent>
                 </v:textbox>
-                <w10:wrap type="tight"/>
+                <w10:wrap type="tight" anchorx="margin"/>
               </v:shape>
             </w:pict>
           </mc:Fallback>
         </mc:AlternateContent>
       </w:r>
-      <w:bookmarkEnd w:id="11"/>
+      <w:bookmarkEnd w:id="12"/>
+    </w:p>
+    <w:p>
+      <w:pPr>
+        <w:pStyle w:val="Akapitzlist"/>
+        <w:ind w:left="1512"/>
+        <w:rPr>
+          <w:sz w:val="24"/>
+          <w:szCs w:val="24"/>
+        </w:rPr>
+      </w:pPr>
+    </w:p>
+    <w:p>
+      <w:pPr>
+        <w:pStyle w:val="Akapitzlist"/>
+        <w:rPr>
+          <w:sz w:val="24"/>
+          <w:szCs w:val="24"/>
+        </w:rPr>
+      </w:pPr>
+    </w:p>
+    <w:p>
+      <w:pPr>
+        <w:rPr>
+          <w:sz w:val="24"/>
+          <w:szCs w:val="24"/>
+        </w:rPr>
+      </w:pPr>
+    </w:p>
+    <w:p>
+      <w:pPr>
+        <w:pStyle w:val="Akapitzlist"/>
+        <w:ind w:left="1512"/>
+        <w:rPr>
+          <w:sz w:val="24"/>
+          <w:szCs w:val="24"/>
+        </w:rPr>
+      </w:pPr>
     </w:p>
     <w:p>
       <w:pPr>
@@ -2754,27 +2709,174 @@
       </w:pPr>
       <w:r>
         <w:rPr>
+          <w:sz w:val="24"/>
+          <w:szCs w:val="24"/>
+        </w:rPr>
+        <w:t>Po przekierowaniu będziesz mógł podać dane do logowania t</w:t>
+      </w:r>
+      <w:r>
+        <w:rPr>
+          <w:sz w:val="24"/>
+          <w:szCs w:val="24"/>
+        </w:rPr>
+        <w:t>j.</w:t>
+      </w:r>
+      <w:r>
+        <w:rPr>
+          <w:sz w:val="24"/>
+          <w:szCs w:val="24"/>
+        </w:rPr>
+        <w:t xml:space="preserve"> Username czyli nazwa użytkownika, Adres E-Mail oraz Hasło. Wymagane hasło musi wynosić minimalnie 8 znaków. Na ilustracji poniżej są przykładowo podane dane.</w:t>
+      </w:r>
+    </w:p>
+    <w:p>
+      <w:pPr>
+        <w:ind w:left="792"/>
+      </w:pPr>
+    </w:p>
+    <w:p>
+      <w:pPr>
+        <w:ind w:left="792"/>
+      </w:pPr>
+    </w:p>
+    <w:p>
+      <w:pPr>
+        <w:ind w:left="792"/>
+      </w:pPr>
+    </w:p>
+    <w:p>
+      <w:pPr>
+        <w:ind w:left="792"/>
+      </w:pPr>
+      <w:r>
+        <w:rPr>
+          <w:noProof/>
+        </w:rPr>
+        <w:drawing>
+          <wp:anchor distT="0" distB="0" distL="114300" distR="114300" simplePos="0" relativeHeight="251659264" behindDoc="1" locked="0" layoutInCell="1" allowOverlap="1" wp14:anchorId="046A2B47" wp14:editId="20AD9062">
+            <wp:simplePos x="0" y="0"/>
+            <wp:positionH relativeFrom="margin">
+              <wp:posOffset>957580</wp:posOffset>
+            </wp:positionH>
+            <wp:positionV relativeFrom="paragraph">
+              <wp:posOffset>-967105</wp:posOffset>
+            </wp:positionV>
+            <wp:extent cx="2969260" cy="3495675"/>
+            <wp:effectExtent l="0" t="0" r="2540" b="9525"/>
+            <wp:wrapTight wrapText="bothSides">
+              <wp:wrapPolygon edited="0">
+                <wp:start x="0" y="0"/>
+                <wp:lineTo x="0" y="21541"/>
+                <wp:lineTo x="21480" y="21541"/>
+                <wp:lineTo x="21480" y="0"/>
+                <wp:lineTo x="0" y="0"/>
+              </wp:wrapPolygon>
+            </wp:wrapTight>
+            <wp:docPr id="1875721095" name="Obraz 1"/>
+            <wp:cNvGraphicFramePr>
+              <a:graphicFrameLocks xmlns:a="http://schemas.openxmlformats.org/drawingml/2006/main" noChangeAspect="1"/>
+            </wp:cNvGraphicFramePr>
+            <a:graphic xmlns:a="http://schemas.openxmlformats.org/drawingml/2006/main">
+              <a:graphicData uri="http://schemas.openxmlformats.org/drawingml/2006/picture">
+                <pic:pic xmlns:pic="http://schemas.openxmlformats.org/drawingml/2006/picture">
+                  <pic:nvPicPr>
+                    <pic:cNvPr id="1875721095" name=""/>
+                    <pic:cNvPicPr/>
+                  </pic:nvPicPr>
+                  <pic:blipFill>
+                    <a:blip r:embed="rId13">
+                      <a:extLst>
+                        <a:ext uri="{28A0092B-C50C-407E-A947-70E740481C1C}">
+                          <a14:useLocalDpi xmlns:a14="http://schemas.microsoft.com/office/drawing/2010/main" val="0"/>
+                        </a:ext>
+                      </a:extLst>
+                    </a:blip>
+                    <a:stretch>
+                      <a:fillRect/>
+                    </a:stretch>
+                  </pic:blipFill>
+                  <pic:spPr>
+                    <a:xfrm>
+                      <a:off x="0" y="0"/>
+                      <a:ext cx="2969260" cy="3495675"/>
+                    </a:xfrm>
+                    <a:prstGeom prst="rect">
+                      <a:avLst/>
+                    </a:prstGeom>
+                  </pic:spPr>
+                </pic:pic>
+              </a:graphicData>
+            </a:graphic>
+            <wp14:sizeRelH relativeFrom="margin">
+              <wp14:pctWidth>0</wp14:pctWidth>
+            </wp14:sizeRelH>
+            <wp14:sizeRelV relativeFrom="margin">
+              <wp14:pctHeight>0</wp14:pctHeight>
+            </wp14:sizeRelV>
+          </wp:anchor>
+        </w:drawing>
+      </w:r>
+    </w:p>
+    <w:p>
+      <w:pPr>
+        <w:ind w:left="792"/>
+      </w:pPr>
+    </w:p>
+    <w:p>
+      <w:pPr>
+        <w:ind w:left="792"/>
+      </w:pPr>
+    </w:p>
+    <w:p>
+      <w:pPr>
+        <w:ind w:left="792"/>
+      </w:pPr>
+    </w:p>
+    <w:p>
+      <w:pPr>
+        <w:ind w:left="792"/>
+      </w:pPr>
+    </w:p>
+    <w:p>
+      <w:pPr>
+        <w:ind w:left="792"/>
+      </w:pPr>
+    </w:p>
+    <w:p>
+      <w:pPr>
+        <w:ind w:left="792"/>
+      </w:pPr>
+    </w:p>
+    <w:p>
+      <w:pPr>
+        <w:ind w:left="792"/>
+      </w:pPr>
+    </w:p>
+    <w:p>
+      <w:r>
+        <w:rPr>
           <w:noProof/>
         </w:rPr>
         <mc:AlternateContent>
           <mc:Choice Requires="wps">
             <w:drawing>
-              <wp:anchor distT="0" distB="0" distL="114300" distR="114300" simplePos="0" relativeHeight="251703296" behindDoc="1" locked="0" layoutInCell="1" allowOverlap="1" wp14:anchorId="5F019752" wp14:editId="0AD247AE">
+              <wp:anchor distT="0" distB="0" distL="114300" distR="114300" simplePos="0" relativeHeight="251703296" behindDoc="1" locked="0" layoutInCell="1" allowOverlap="1" wp14:anchorId="5F019752" wp14:editId="14E08F56">
                 <wp:simplePos x="0" y="0"/>
-                <wp:positionH relativeFrom="column">
-                  <wp:posOffset>965835</wp:posOffset>
+                <wp:positionH relativeFrom="margin">
+                  <wp:align>center</wp:align>
                 </wp:positionH>
                 <wp:positionV relativeFrom="paragraph">
-                  <wp:posOffset>5558155</wp:posOffset>
+                  <wp:posOffset>113665</wp:posOffset>
                 </wp:positionV>
                 <wp:extent cx="3819525" cy="635"/>
-                <wp:effectExtent l="0" t="0" r="0" b="0"/>
+                <wp:effectExtent l="0" t="0" r="9525" b="0"/>
                 <wp:wrapTight wrapText="bothSides">
                   <wp:wrapPolygon edited="0">
                     <wp:start x="0" y="0"/>
-                    <wp:lineTo x="0" y="21600"/>
-                    <wp:lineTo x="21600" y="21600"/>
-                    <wp:lineTo x="21600" y="0"/>
+                    <wp:lineTo x="0" y="20057"/>
+                    <wp:lineTo x="21546" y="20057"/>
+                    <wp:lineTo x="21546" y="0"/>
+                    <wp:lineTo x="0" y="0"/>
                   </wp:wrapPolygon>
                 </wp:wrapTight>
                 <wp:docPr id="758967698" name="Pole tekstowe 1"/>
@@ -2824,7 +2926,7 @@
           </mc:Choice>
           <mc:Fallback>
             <w:pict>
-              <v:shape w14:anchorId="5F019752" id="_x0000_s1027" type="#_x0000_t202" style="position:absolute;left:0;text-align:left;margin-left:76.05pt;margin-top:437.65pt;width:300.75pt;height:.05pt;z-index:-251613184;visibility:visible;mso-wrap-style:square;mso-wrap-distance-left:9pt;mso-wrap-distance-top:0;mso-wrap-distance-right:9pt;mso-wrap-distance-bottom:0;mso-position-horizontal:absolute;mso-position-horizontal-relative:text;mso-position-vertical:absolute;mso-position-vertical-relative:text;v-text-anchor:top" o:gfxdata="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" stroked="f">
+              <v:shape w14:anchorId="5F019752" id="_x0000_s1027" type="#_x0000_t202" style="position:absolute;margin-left:0;margin-top:8.95pt;width:300.75pt;height:.05pt;z-index:-251613184;visibility:visible;mso-wrap-style:square;mso-wrap-distance-left:9pt;mso-wrap-distance-top:0;mso-wrap-distance-right:9pt;mso-wrap-distance-bottom:0;mso-position-horizontal:center;mso-position-horizontal-relative:margin;mso-position-vertical:absolute;mso-position-vertical-relative:text;v-text-anchor:top" o:gfxdata="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" stroked="f">
                 <v:textbox style="mso-fit-shape-to-text:t" inset="0,0,0,0">
                   <w:txbxContent>
                     <w:p>
@@ -2837,198 +2939,13 @@
                     </w:p>
                   </w:txbxContent>
                 </v:textbox>
-                <w10:wrap type="tight"/>
+                <w10:wrap type="tight" anchorx="margin"/>
               </v:shape>
             </w:pict>
           </mc:Fallback>
         </mc:AlternateContent>
       </w:r>
-      <w:r>
-        <w:rPr>
-          <w:noProof/>
-        </w:rPr>
-        <w:drawing>
-          <wp:anchor distT="0" distB="0" distL="114300" distR="114300" simplePos="0" relativeHeight="251659264" behindDoc="1" locked="0" layoutInCell="1" allowOverlap="1" wp14:anchorId="046A2B47" wp14:editId="040D209F">
-            <wp:simplePos x="0" y="0"/>
-            <wp:positionH relativeFrom="margin">
-              <wp:align>center</wp:align>
-            </wp:positionH>
-            <wp:positionV relativeFrom="paragraph">
-              <wp:posOffset>1005205</wp:posOffset>
-            </wp:positionV>
-            <wp:extent cx="3820058" cy="4496427"/>
-            <wp:effectExtent l="0" t="0" r="9525" b="0"/>
-            <wp:wrapTight wrapText="bothSides">
-              <wp:wrapPolygon edited="0">
-                <wp:start x="0" y="0"/>
-                <wp:lineTo x="0" y="21508"/>
-                <wp:lineTo x="21546" y="21508"/>
-                <wp:lineTo x="21546" y="0"/>
-                <wp:lineTo x="0" y="0"/>
-              </wp:wrapPolygon>
-            </wp:wrapTight>
-            <wp:docPr id="1875721095" name="Obraz 1"/>
-            <wp:cNvGraphicFramePr>
-              <a:graphicFrameLocks xmlns:a="http://schemas.openxmlformats.org/drawingml/2006/main" noChangeAspect="1"/>
-            </wp:cNvGraphicFramePr>
-            <a:graphic xmlns:a="http://schemas.openxmlformats.org/drawingml/2006/main">
-              <a:graphicData uri="http://schemas.openxmlformats.org/drawingml/2006/picture">
-                <pic:pic xmlns:pic="http://schemas.openxmlformats.org/drawingml/2006/picture">
-                  <pic:nvPicPr>
-                    <pic:cNvPr id="1875721095" name=""/>
-                    <pic:cNvPicPr/>
-                  </pic:nvPicPr>
-                  <pic:blipFill>
-                    <a:blip r:embed="rId11">
-                      <a:extLst>
-                        <a:ext uri="{28A0092B-C50C-407E-A947-70E740481C1C}">
-                          <a14:useLocalDpi xmlns:a14="http://schemas.microsoft.com/office/drawing/2010/main" val="0"/>
-                        </a:ext>
-                      </a:extLst>
-                    </a:blip>
-                    <a:stretch>
-                      <a:fillRect/>
-                    </a:stretch>
-                  </pic:blipFill>
-                  <pic:spPr>
-                    <a:xfrm>
-                      <a:off x="0" y="0"/>
-                      <a:ext cx="3820058" cy="4496427"/>
-                    </a:xfrm>
-                    <a:prstGeom prst="rect">
-                      <a:avLst/>
-                    </a:prstGeom>
-                  </pic:spPr>
-                </pic:pic>
-              </a:graphicData>
-            </a:graphic>
-          </wp:anchor>
-        </w:drawing>
-      </w:r>
-      <w:r>
-        <w:rPr>
-          <w:sz w:val="24"/>
-          <w:szCs w:val="24"/>
-        </w:rPr>
-        <w:t>Po przekierowaniu będziesz mógł podać dane do logowania t</w:t>
-      </w:r>
-      <w:r>
-        <w:rPr>
-          <w:sz w:val="24"/>
-          <w:szCs w:val="24"/>
-        </w:rPr>
-        <w:t>j.</w:t>
-      </w:r>
-      <w:r>
-        <w:rPr>
-          <w:sz w:val="24"/>
-          <w:szCs w:val="24"/>
-        </w:rPr>
-        <w:t xml:space="preserve"> </w:t>
-      </w:r>
-      <w:proofErr w:type="spellStart"/>
-      <w:r>
-        <w:rPr>
-          <w:sz w:val="24"/>
-          <w:szCs w:val="24"/>
-        </w:rPr>
-        <w:t>Username</w:t>
-      </w:r>
-      <w:proofErr w:type="spellEnd"/>
-      <w:r>
-        <w:rPr>
-          <w:sz w:val="24"/>
-          <w:szCs w:val="24"/>
-        </w:rPr>
-        <w:t xml:space="preserve"> czyli nazwa użytkownika, Adres E-Mail oraz Hasło. Wymagane hasło musi wynosić minimalnie 8 znaków. Na ilustracji poniżej są przykładowo podane dane.</w:t>
-      </w:r>
-    </w:p>
-    <w:p>
-      <w:pPr>
-        <w:ind w:left="792"/>
-      </w:pPr>
-    </w:p>
-    <w:p>
-      <w:pPr>
-        <w:ind w:left="792"/>
-      </w:pPr>
-    </w:p>
-    <w:p>
-      <w:pPr>
-        <w:ind w:left="792"/>
-      </w:pPr>
-    </w:p>
-    <w:p>
-      <w:pPr>
-        <w:ind w:left="792"/>
-      </w:pPr>
-    </w:p>
-    <w:p>
-      <w:pPr>
-        <w:ind w:left="792"/>
-      </w:pPr>
-    </w:p>
-    <w:p>
-      <w:pPr>
-        <w:ind w:left="792"/>
-      </w:pPr>
-    </w:p>
-    <w:p>
-      <w:pPr>
-        <w:ind w:left="792"/>
-      </w:pPr>
-    </w:p>
-    <w:p>
-      <w:pPr>
-        <w:ind w:left="792"/>
-      </w:pPr>
-    </w:p>
-    <w:p>
-      <w:pPr>
-        <w:ind w:left="792"/>
-      </w:pPr>
-    </w:p>
-    <w:p>
-      <w:pPr>
-        <w:ind w:left="792"/>
-      </w:pPr>
-    </w:p>
-    <w:p>
-      <w:pPr>
-        <w:ind w:left="792"/>
-      </w:pPr>
-    </w:p>
-    <w:p>
-      <w:pPr>
-        <w:ind w:left="792"/>
-      </w:pPr>
-    </w:p>
-    <w:p>
-      <w:pPr>
-        <w:ind w:left="792"/>
-      </w:pPr>
-    </w:p>
-    <w:p>
-      <w:pPr>
-        <w:ind w:left="792"/>
-      </w:pPr>
-    </w:p>
-    <w:p>
-      <w:pPr>
-        <w:ind w:left="792"/>
-      </w:pPr>
-    </w:p>
-    <w:p>
-      <w:pPr>
-        <w:ind w:left="792"/>
-      </w:pPr>
-    </w:p>
-    <w:p>
-      <w:pPr>
-        <w:ind w:left="792"/>
-      </w:pPr>
-    </w:p>
-    <w:p/>
+    </w:p>
     <w:p>
       <w:pPr>
         <w:pStyle w:val="Nagwek1"/>
@@ -3037,12 +2954,12 @@
           <w:numId w:val="18"/>
         </w:numPr>
       </w:pPr>
-      <w:bookmarkStart w:id="12" w:name="_Toc149595439"/>
+      <w:bookmarkStart w:id="13" w:name="_Toc149595439"/>
       <w:r>
         <w:lastRenderedPageBreak/>
         <w:t>Rozwiązywanie quizów</w:t>
       </w:r>
-      <w:bookmarkEnd w:id="12"/>
+      <w:bookmarkEnd w:id="13"/>
     </w:p>
     <w:p>
       <w:pPr>
@@ -3068,17 +2985,8 @@
           <w:sz w:val="24"/>
           <w:szCs w:val="24"/>
         </w:rPr>
-        <w:t xml:space="preserve"> Aby powrócić do wszystkich quizów wystarczy w polu wyszukiwania zostawić puste pole i kliknąć </w:t>
-      </w:r>
-      <w:proofErr w:type="spellStart"/>
-      <w:r>
-        <w:rPr>
-          <w:sz w:val="24"/>
-          <w:szCs w:val="24"/>
-        </w:rPr>
-        <w:t>enter</w:t>
-      </w:r>
-      <w:proofErr w:type="spellEnd"/>
+        <w:t xml:space="preserve"> Aby powrócić do wszystkich quizów wystarczy w polu wyszukiwania zostawić puste pole i kliknąć enter</w:t>
+      </w:r>
     </w:p>
     <w:p>
       <w:pPr>
@@ -3124,7 +3032,7 @@
                     <pic:cNvPicPr/>
                   </pic:nvPicPr>
                   <pic:blipFill>
-                    <a:blip r:embed="rId12">
+                    <a:blip r:embed="rId14">
                       <a:extLst>
                         <a:ext uri="{28A0092B-C50C-407E-A947-70E740481C1C}">
                           <a14:useLocalDpi xmlns:a14="http://schemas.microsoft.com/office/drawing/2010/main" val="0"/>
@@ -3194,7 +3102,7 @@
                     <pic:cNvPicPr/>
                   </pic:nvPicPr>
                   <pic:blipFill>
-                    <a:blip r:embed="rId13">
+                    <a:blip r:embed="rId15">
                       <a:extLst>
                         <a:ext uri="{28A0092B-C50C-407E-A947-70E740481C1C}">
                           <a14:useLocalDpi xmlns:a14="http://schemas.microsoft.com/office/drawing/2010/main" val="0"/>
@@ -3596,7 +3504,7 @@
                     <pic:cNvPicPr/>
                   </pic:nvPicPr>
                   <pic:blipFill>
-                    <a:blip r:embed="rId14">
+                    <a:blip r:embed="rId16">
                       <a:extLst>
                         <a:ext uri="{28A0092B-C50C-407E-A947-70E740481C1C}">
                           <a14:useLocalDpi xmlns:a14="http://schemas.microsoft.com/office/drawing/2010/main" val="0"/>
@@ -3740,11 +3648,11 @@
           <w:numId w:val="18"/>
         </w:numPr>
       </w:pPr>
-      <w:bookmarkStart w:id="13" w:name="_Toc149595440"/>
+      <w:bookmarkStart w:id="14" w:name="_Toc149595440"/>
       <w:r>
         <w:t>Tworzenie quizów</w:t>
       </w:r>
-      <w:bookmarkEnd w:id="13"/>
+      <w:bookmarkEnd w:id="14"/>
     </w:p>
     <w:p>
       <w:pPr>
@@ -3796,7 +3704,7 @@
                     <pic:cNvPicPr/>
                   </pic:nvPicPr>
                   <pic:blipFill>
-                    <a:blip r:embed="rId15">
+                    <a:blip r:embed="rId17">
                       <a:extLst>
                         <a:ext uri="{28A0092B-C50C-407E-A947-70E740481C1C}">
                           <a14:useLocalDpi xmlns:a14="http://schemas.microsoft.com/office/drawing/2010/main" val="0"/>
@@ -4116,7 +4024,7 @@
                     <pic:cNvPicPr/>
                   </pic:nvPicPr>
                   <pic:blipFill>
-                    <a:blip r:embed="rId16">
+                    <a:blip r:embed="rId18">
                       <a:extLst>
                         <a:ext uri="{28A0092B-C50C-407E-A947-70E740481C1C}">
                           <a14:useLocalDpi xmlns:a14="http://schemas.microsoft.com/office/drawing/2010/main" val="0"/>
@@ -4180,7 +4088,7 @@
                     <pic:cNvPicPr/>
                   </pic:nvPicPr>
                   <pic:blipFill>
-                    <a:blip r:embed="rId17">
+                    <a:blip r:embed="rId19">
                       <a:extLst>
                         <a:ext uri="{28A0092B-C50C-407E-A947-70E740481C1C}">
                           <a14:useLocalDpi xmlns:a14="http://schemas.microsoft.com/office/drawing/2010/main" val="0"/>
@@ -4561,7 +4469,7 @@
                     <pic:cNvPicPr/>
                   </pic:nvPicPr>
                   <pic:blipFill>
-                    <a:blip r:embed="rId18">
+                    <a:blip r:embed="rId20">
                       <a:extLst>
                         <a:ext uri="{28A0092B-C50C-407E-A947-70E740481C1C}">
                           <a14:useLocalDpi xmlns:a14="http://schemas.microsoft.com/office/drawing/2010/main" val="0"/>
@@ -4692,7 +4600,7 @@
                     <pic:cNvPicPr/>
                   </pic:nvPicPr>
                   <pic:blipFill>
-                    <a:blip r:embed="rId19">
+                    <a:blip r:embed="rId21">
                       <a:extLst>
                         <a:ext uri="{28A0092B-C50C-407E-A947-70E740481C1C}">
                           <a14:useLocalDpi xmlns:a14="http://schemas.microsoft.com/office/drawing/2010/main" val="0"/>
@@ -5102,7 +5010,7 @@
                     <pic:cNvPicPr/>
                   </pic:nvPicPr>
                   <pic:blipFill>
-                    <a:blip r:embed="rId20">
+                    <a:blip r:embed="rId22">
                       <a:extLst>
                         <a:ext uri="{28A0092B-C50C-407E-A947-70E740481C1C}">
                           <a14:useLocalDpi xmlns:a14="http://schemas.microsoft.com/office/drawing/2010/main" val="0"/>
@@ -5333,7 +5241,7 @@
                     <pic:cNvPicPr/>
                   </pic:nvPicPr>
                   <pic:blipFill>
-                    <a:blip r:embed="rId21">
+                    <a:blip r:embed="rId23">
                       <a:extLst>
                         <a:ext uri="{28A0092B-C50C-407E-A947-70E740481C1C}">
                           <a14:useLocalDpi xmlns:a14="http://schemas.microsoft.com/office/drawing/2010/main" val="0"/>
@@ -5541,7 +5449,7 @@
                     <pic:cNvPicPr/>
                   </pic:nvPicPr>
                   <pic:blipFill>
-                    <a:blip r:embed="rId22">
+                    <a:blip r:embed="rId24">
                       <a:extLst>
                         <a:ext uri="{28A0092B-C50C-407E-A947-70E740481C1C}">
                           <a14:useLocalDpi xmlns:a14="http://schemas.microsoft.com/office/drawing/2010/main" val="0"/>
@@ -5733,7 +5641,7 @@
                     <pic:cNvPicPr/>
                   </pic:nvPicPr>
                   <pic:blipFill>
-                    <a:blip r:embed="rId23">
+                    <a:blip r:embed="rId25">
                       <a:extLst>
                         <a:ext uri="{28A0092B-C50C-407E-A947-70E740481C1C}">
                           <a14:useLocalDpi xmlns:a14="http://schemas.microsoft.com/office/drawing/2010/main" val="0"/>
@@ -5771,11 +5679,11 @@
           <w:numId w:val="18"/>
         </w:numPr>
       </w:pPr>
-      <w:bookmarkStart w:id="14" w:name="_Toc149595441"/>
+      <w:bookmarkStart w:id="15" w:name="_Toc149595441"/>
       <w:r>
         <w:t>Usuwanie pytań, odpowiedzi oraz kategorii</w:t>
       </w:r>
-      <w:bookmarkEnd w:id="14"/>
+      <w:bookmarkEnd w:id="15"/>
     </w:p>
     <w:p>
       <w:pPr>
@@ -5841,11 +5749,11 @@
           <w:numId w:val="18"/>
         </w:numPr>
       </w:pPr>
-      <w:bookmarkStart w:id="15" w:name="_Toc149595442"/>
+      <w:bookmarkStart w:id="16" w:name="_Toc149595442"/>
       <w:r>
         <w:t>Koniec</w:t>
       </w:r>
-      <w:bookmarkEnd w:id="15"/>
+      <w:bookmarkEnd w:id="16"/>
     </w:p>
     <w:p>
       <w:pPr>
@@ -5978,7 +5886,7 @@
                     <pic:cNvPicPr/>
                   </pic:nvPicPr>
                   <pic:blipFill>
-                    <a:blip r:embed="rId24">
+                    <a:blip r:embed="rId26">
                       <a:extLst>
                         <a:ext uri="{28A0092B-C50C-407E-A947-70E740481C1C}">
                           <a14:useLocalDpi xmlns:a14="http://schemas.microsoft.com/office/drawing/2010/main" val="0"/>
@@ -6184,7 +6092,7 @@
     </w:p>
     <w:p/>
     <w:sectPr>
-      <w:footerReference w:type="default" r:id="rId25"/>
+      <w:footerReference w:type="default" r:id="rId27"/>
       <w:pgSz w:w="11906" w:h="16838"/>
       <w:pgMar w:top="1417" w:right="1417" w:bottom="1417" w:left="1417" w:header="708" w:footer="708" w:gutter="0"/>
       <w:cols w:space="708"/>
@@ -6378,6 +6286,92 @@
     </w:lvl>
   </w:abstractNum>
   <w:abstractNum w:abstractNumId="1" w15:restartNumberingAfterBreak="0">
+    <w:nsid w:val="062617A9"/>
+    <w:multiLevelType w:val="hybridMultilevel"/>
+    <w:tmpl w:val="E578D6F8"/>
+    <w:lvl w:ilvl="0" w:tplc="04150013">
+      <w:start w:val="1"/>
+      <w:numFmt w:val="upperRoman"/>
+      <w:lvlText w:val="%1."/>
+      <w:lvlJc w:val="right"/>
+      <w:pPr>
+        <w:ind w:left="720" w:hanging="360"/>
+      </w:pPr>
+    </w:lvl>
+    <w:lvl w:ilvl="1" w:tplc="04150019" w:tentative="1">
+      <w:start w:val="1"/>
+      <w:numFmt w:val="lowerLetter"/>
+      <w:lvlText w:val="%2."/>
+      <w:lvlJc w:val="left"/>
+      <w:pPr>
+        <w:ind w:left="1440" w:hanging="360"/>
+      </w:pPr>
+    </w:lvl>
+    <w:lvl w:ilvl="2" w:tplc="0415001B" w:tentative="1">
+      <w:start w:val="1"/>
+      <w:numFmt w:val="lowerRoman"/>
+      <w:lvlText w:val="%3."/>
+      <w:lvlJc w:val="right"/>
+      <w:pPr>
+        <w:ind w:left="2160" w:hanging="180"/>
+      </w:pPr>
+    </w:lvl>
+    <w:lvl w:ilvl="3" w:tplc="0415000F" w:tentative="1">
+      <w:start w:val="1"/>
+      <w:numFmt w:val="decimal"/>
+      <w:lvlText w:val="%4."/>
+      <w:lvlJc w:val="left"/>
+      <w:pPr>
+        <w:ind w:left="2880" w:hanging="360"/>
+      </w:pPr>
+    </w:lvl>
+    <w:lvl w:ilvl="4" w:tplc="04150019" w:tentative="1">
+      <w:start w:val="1"/>
+      <w:numFmt w:val="lowerLetter"/>
+      <w:lvlText w:val="%5."/>
+      <w:lvlJc w:val="left"/>
+      <w:pPr>
+        <w:ind w:left="3600" w:hanging="360"/>
+      </w:pPr>
+    </w:lvl>
+    <w:lvl w:ilvl="5" w:tplc="0415001B" w:tentative="1">
+      <w:start w:val="1"/>
+      <w:numFmt w:val="lowerRoman"/>
+      <w:lvlText w:val="%6."/>
+      <w:lvlJc w:val="right"/>
+      <w:pPr>
+        <w:ind w:left="4320" w:hanging="180"/>
+      </w:pPr>
+    </w:lvl>
+    <w:lvl w:ilvl="6" w:tplc="0415000F" w:tentative="1">
+      <w:start w:val="1"/>
+      <w:numFmt w:val="decimal"/>
+      <w:lvlText w:val="%7."/>
+      <w:lvlJc w:val="left"/>
+      <w:pPr>
+        <w:ind w:left="5040" w:hanging="360"/>
+      </w:pPr>
+    </w:lvl>
+    <w:lvl w:ilvl="7" w:tplc="04150019" w:tentative="1">
+      <w:start w:val="1"/>
+      <w:numFmt w:val="lowerLetter"/>
+      <w:lvlText w:val="%8."/>
+      <w:lvlJc w:val="left"/>
+      <w:pPr>
+        <w:ind w:left="5760" w:hanging="360"/>
+      </w:pPr>
+    </w:lvl>
+    <w:lvl w:ilvl="8" w:tplc="0415001B" w:tentative="1">
+      <w:start w:val="1"/>
+      <w:numFmt w:val="lowerRoman"/>
+      <w:lvlText w:val="%9."/>
+      <w:lvlJc w:val="right"/>
+      <w:pPr>
+        <w:ind w:left="6480" w:hanging="180"/>
+      </w:pPr>
+    </w:lvl>
+  </w:abstractNum>
+  <w:abstractNum w:abstractNumId="2" w15:restartNumberingAfterBreak="0">
     <w:nsid w:val="067D27AC"/>
     <w:multiLevelType w:val="hybridMultilevel"/>
     <w:tmpl w:val="6D42F410"/>
@@ -6463,7 +6457,7 @@
       </w:pPr>
     </w:lvl>
   </w:abstractNum>
-  <w:abstractNum w:abstractNumId="2" w15:restartNumberingAfterBreak="0">
+  <w:abstractNum w:abstractNumId="3" w15:restartNumberingAfterBreak="0">
     <w:nsid w:val="06CB563D"/>
     <w:multiLevelType w:val="hybridMultilevel"/>
     <w:tmpl w:val="6EBEFB70"/>
@@ -6549,7 +6543,7 @@
       </w:pPr>
     </w:lvl>
   </w:abstractNum>
-  <w:abstractNum w:abstractNumId="3" w15:restartNumberingAfterBreak="0">
+  <w:abstractNum w:abstractNumId="4" w15:restartNumberingAfterBreak="0">
     <w:nsid w:val="0B5977FD"/>
     <w:multiLevelType w:val="multilevel"/>
     <w:tmpl w:val="09F69D84"/>
@@ -6662,7 +6656,7 @@
       </w:rPr>
     </w:lvl>
   </w:abstractNum>
-  <w:abstractNum w:abstractNumId="4" w15:restartNumberingAfterBreak="0">
+  <w:abstractNum w:abstractNumId="5" w15:restartNumberingAfterBreak="0">
     <w:nsid w:val="1005433E"/>
     <w:multiLevelType w:val="hybridMultilevel"/>
     <w:tmpl w:val="2C1EF274"/>
@@ -6753,7 +6747,7 @@
       </w:pPr>
     </w:lvl>
   </w:abstractNum>
-  <w:abstractNum w:abstractNumId="5" w15:restartNumberingAfterBreak="0">
+  <w:abstractNum w:abstractNumId="6" w15:restartNumberingAfterBreak="0">
     <w:nsid w:val="103A3043"/>
     <w:multiLevelType w:val="hybridMultilevel"/>
     <w:tmpl w:val="59C094E0"/>
@@ -6843,7 +6837,7 @@
       </w:pPr>
     </w:lvl>
   </w:abstractNum>
-  <w:abstractNum w:abstractNumId="6" w15:restartNumberingAfterBreak="0">
+  <w:abstractNum w:abstractNumId="7" w15:restartNumberingAfterBreak="0">
     <w:nsid w:val="11D541F6"/>
     <w:multiLevelType w:val="hybridMultilevel"/>
     <w:tmpl w:val="4258AB70"/>
@@ -6933,7 +6927,7 @@
       </w:pPr>
     </w:lvl>
   </w:abstractNum>
-  <w:abstractNum w:abstractNumId="7" w15:restartNumberingAfterBreak="0">
+  <w:abstractNum w:abstractNumId="8" w15:restartNumberingAfterBreak="0">
     <w:nsid w:val="144C5C4E"/>
     <w:multiLevelType w:val="hybridMultilevel"/>
     <w:tmpl w:val="C4B83808"/>
@@ -7023,7 +7017,7 @@
       </w:pPr>
     </w:lvl>
   </w:abstractNum>
-  <w:abstractNum w:abstractNumId="8" w15:restartNumberingAfterBreak="0">
+  <w:abstractNum w:abstractNumId="9" w15:restartNumberingAfterBreak="0">
     <w:nsid w:val="16253039"/>
     <w:multiLevelType w:val="hybridMultilevel"/>
     <w:tmpl w:val="09F2D6DA"/>
@@ -7109,7 +7103,7 @@
       </w:pPr>
     </w:lvl>
   </w:abstractNum>
-  <w:abstractNum w:abstractNumId="9" w15:restartNumberingAfterBreak="0">
+  <w:abstractNum w:abstractNumId="10" w15:restartNumberingAfterBreak="0">
     <w:nsid w:val="19D1212F"/>
     <w:multiLevelType w:val="hybridMultilevel"/>
     <w:tmpl w:val="AE94D880"/>
@@ -7198,7 +7192,7 @@
       </w:pPr>
     </w:lvl>
   </w:abstractNum>
-  <w:abstractNum w:abstractNumId="10" w15:restartNumberingAfterBreak="0">
+  <w:abstractNum w:abstractNumId="11" w15:restartNumberingAfterBreak="0">
     <w:nsid w:val="1FA77F4A"/>
     <w:multiLevelType w:val="hybridMultilevel"/>
     <w:tmpl w:val="A130375A"/>
@@ -7287,7 +7281,7 @@
       </w:pPr>
     </w:lvl>
   </w:abstractNum>
-  <w:abstractNum w:abstractNumId="11" w15:restartNumberingAfterBreak="0">
+  <w:abstractNum w:abstractNumId="12" w15:restartNumberingAfterBreak="0">
     <w:nsid w:val="24DE122D"/>
     <w:multiLevelType w:val="multilevel"/>
     <w:tmpl w:val="75E08244"/>
@@ -7373,7 +7367,7 @@
       </w:pPr>
     </w:lvl>
   </w:abstractNum>
-  <w:abstractNum w:abstractNumId="12" w15:restartNumberingAfterBreak="0">
+  <w:abstractNum w:abstractNumId="13" w15:restartNumberingAfterBreak="0">
     <w:nsid w:val="25277079"/>
     <w:multiLevelType w:val="multilevel"/>
     <w:tmpl w:val="0415001D"/>
@@ -7459,7 +7453,7 @@
       </w:pPr>
     </w:lvl>
   </w:abstractNum>
-  <w:abstractNum w:abstractNumId="13" w15:restartNumberingAfterBreak="0">
+  <w:abstractNum w:abstractNumId="14" w15:restartNumberingAfterBreak="0">
     <w:nsid w:val="25F619F2"/>
     <w:multiLevelType w:val="hybridMultilevel"/>
     <w:tmpl w:val="1AB26F28"/>
@@ -7548,7 +7542,7 @@
       </w:pPr>
     </w:lvl>
   </w:abstractNum>
-  <w:abstractNum w:abstractNumId="14" w15:restartNumberingAfterBreak="0">
+  <w:abstractNum w:abstractNumId="15" w15:restartNumberingAfterBreak="0">
     <w:nsid w:val="274C5251"/>
     <w:multiLevelType w:val="multilevel"/>
     <w:tmpl w:val="17A46548"/>
@@ -7669,7 +7663,7 @@
       </w:rPr>
     </w:lvl>
   </w:abstractNum>
-  <w:abstractNum w:abstractNumId="15" w15:restartNumberingAfterBreak="0">
+  <w:abstractNum w:abstractNumId="16" w15:restartNumberingAfterBreak="0">
     <w:nsid w:val="27F22277"/>
     <w:multiLevelType w:val="hybridMultilevel"/>
     <w:tmpl w:val="9E1AD5A4"/>
@@ -7758,7 +7752,7 @@
       </w:pPr>
     </w:lvl>
   </w:abstractNum>
-  <w:abstractNum w:abstractNumId="16" w15:restartNumberingAfterBreak="0">
+  <w:abstractNum w:abstractNumId="17" w15:restartNumberingAfterBreak="0">
     <w:nsid w:val="2A4F4114"/>
     <w:multiLevelType w:val="hybridMultilevel"/>
     <w:tmpl w:val="46F45BAA"/>
@@ -7848,7 +7842,7 @@
       </w:pPr>
     </w:lvl>
   </w:abstractNum>
-  <w:abstractNum w:abstractNumId="17" w15:restartNumberingAfterBreak="0">
+  <w:abstractNum w:abstractNumId="18" w15:restartNumberingAfterBreak="0">
     <w:nsid w:val="2FA0434F"/>
     <w:multiLevelType w:val="hybridMultilevel"/>
     <w:tmpl w:val="D00CF784"/>
@@ -7934,7 +7928,7 @@
       </w:pPr>
     </w:lvl>
   </w:abstractNum>
-  <w:abstractNum w:abstractNumId="18" w15:restartNumberingAfterBreak="0">
+  <w:abstractNum w:abstractNumId="19" w15:restartNumberingAfterBreak="0">
     <w:nsid w:val="3363193D"/>
     <w:multiLevelType w:val="hybridMultilevel"/>
     <w:tmpl w:val="E3BA0B28"/>
@@ -8020,7 +8014,7 @@
       </w:pPr>
     </w:lvl>
   </w:abstractNum>
-  <w:abstractNum w:abstractNumId="19" w15:restartNumberingAfterBreak="0">
+  <w:abstractNum w:abstractNumId="20" w15:restartNumberingAfterBreak="0">
     <w:nsid w:val="350B30A3"/>
     <w:multiLevelType w:val="hybridMultilevel"/>
     <w:tmpl w:val="D5AE1D3C"/>
@@ -8109,7 +8103,7 @@
       </w:pPr>
     </w:lvl>
   </w:abstractNum>
-  <w:abstractNum w:abstractNumId="20" w15:restartNumberingAfterBreak="0">
+  <w:abstractNum w:abstractNumId="21" w15:restartNumberingAfterBreak="0">
     <w:nsid w:val="3DD8579B"/>
     <w:multiLevelType w:val="multilevel"/>
     <w:tmpl w:val="0415001F"/>
@@ -8195,7 +8189,7 @@
       </w:pPr>
     </w:lvl>
   </w:abstractNum>
-  <w:abstractNum w:abstractNumId="21" w15:restartNumberingAfterBreak="0">
+  <w:abstractNum w:abstractNumId="22" w15:restartNumberingAfterBreak="0">
     <w:nsid w:val="3FF85DEF"/>
     <w:multiLevelType w:val="hybridMultilevel"/>
     <w:tmpl w:val="B6E638BA"/>
@@ -8284,7 +8278,7 @@
       </w:pPr>
     </w:lvl>
   </w:abstractNum>
-  <w:abstractNum w:abstractNumId="22" w15:restartNumberingAfterBreak="0">
+  <w:abstractNum w:abstractNumId="23" w15:restartNumberingAfterBreak="0">
     <w:nsid w:val="41F2267F"/>
     <w:multiLevelType w:val="hybridMultilevel"/>
     <w:tmpl w:val="2CFABFC0"/>
@@ -8370,7 +8364,7 @@
       </w:pPr>
     </w:lvl>
   </w:abstractNum>
-  <w:abstractNum w:abstractNumId="23" w15:restartNumberingAfterBreak="0">
+  <w:abstractNum w:abstractNumId="24" w15:restartNumberingAfterBreak="0">
     <w:nsid w:val="449005B2"/>
     <w:multiLevelType w:val="hybridMultilevel"/>
     <w:tmpl w:val="46A23022"/>
@@ -8459,10 +8453,10 @@
       </w:pPr>
     </w:lvl>
   </w:abstractNum>
-  <w:abstractNum w:abstractNumId="24" w15:restartNumberingAfterBreak="0">
+  <w:abstractNum w:abstractNumId="25" w15:restartNumberingAfterBreak="0">
     <w:nsid w:val="45C6768D"/>
     <w:multiLevelType w:val="hybridMultilevel"/>
-    <w:tmpl w:val="A6827162"/>
+    <w:tmpl w:val="6BBA1604"/>
     <w:lvl w:ilvl="0" w:tplc="04150013">
       <w:start w:val="1"/>
       <w:numFmt w:val="upperRoman"/>
@@ -8545,7 +8539,7 @@
       </w:pPr>
     </w:lvl>
   </w:abstractNum>
-  <w:abstractNum w:abstractNumId="25" w15:restartNumberingAfterBreak="0">
+  <w:abstractNum w:abstractNumId="26" w15:restartNumberingAfterBreak="0">
     <w:nsid w:val="47C10484"/>
     <w:multiLevelType w:val="multilevel"/>
     <w:tmpl w:val="772A1576"/>
@@ -8666,7 +8660,7 @@
       </w:rPr>
     </w:lvl>
   </w:abstractNum>
-  <w:abstractNum w:abstractNumId="26" w15:restartNumberingAfterBreak="0">
+  <w:abstractNum w:abstractNumId="27" w15:restartNumberingAfterBreak="0">
     <w:nsid w:val="51E87144"/>
     <w:multiLevelType w:val="hybridMultilevel"/>
     <w:tmpl w:val="2A32253A"/>
@@ -8752,7 +8746,7 @@
       </w:pPr>
     </w:lvl>
   </w:abstractNum>
-  <w:abstractNum w:abstractNumId="27" w15:restartNumberingAfterBreak="0">
+  <w:abstractNum w:abstractNumId="28" w15:restartNumberingAfterBreak="0">
     <w:nsid w:val="54B1553A"/>
     <w:multiLevelType w:val="hybridMultilevel"/>
     <w:tmpl w:val="B20A9686"/>
@@ -8838,7 +8832,7 @@
       </w:pPr>
     </w:lvl>
   </w:abstractNum>
-  <w:abstractNum w:abstractNumId="28" w15:restartNumberingAfterBreak="0">
+  <w:abstractNum w:abstractNumId="29" w15:restartNumberingAfterBreak="0">
     <w:nsid w:val="55130A86"/>
     <w:multiLevelType w:val="hybridMultilevel"/>
     <w:tmpl w:val="BDC83F02"/>
@@ -8924,7 +8918,7 @@
       </w:pPr>
     </w:lvl>
   </w:abstractNum>
-  <w:abstractNum w:abstractNumId="29" w15:restartNumberingAfterBreak="0">
+  <w:abstractNum w:abstractNumId="30" w15:restartNumberingAfterBreak="0">
     <w:nsid w:val="55377206"/>
     <w:multiLevelType w:val="hybridMultilevel"/>
     <w:tmpl w:val="0FA6BC46"/>
@@ -9010,7 +9004,7 @@
       </w:pPr>
     </w:lvl>
   </w:abstractNum>
-  <w:abstractNum w:abstractNumId="30" w15:restartNumberingAfterBreak="0">
+  <w:abstractNum w:abstractNumId="31" w15:restartNumberingAfterBreak="0">
     <w:nsid w:val="57CF61D1"/>
     <w:multiLevelType w:val="hybridMultilevel"/>
     <w:tmpl w:val="97E84530"/>
@@ -9096,7 +9090,7 @@
       </w:pPr>
     </w:lvl>
   </w:abstractNum>
-  <w:abstractNum w:abstractNumId="31" w15:restartNumberingAfterBreak="0">
+  <w:abstractNum w:abstractNumId="32" w15:restartNumberingAfterBreak="0">
     <w:nsid w:val="5F823C44"/>
     <w:multiLevelType w:val="multilevel"/>
     <w:tmpl w:val="0415001F"/>
@@ -9182,7 +9176,7 @@
       </w:pPr>
     </w:lvl>
   </w:abstractNum>
-  <w:abstractNum w:abstractNumId="32" w15:restartNumberingAfterBreak="0">
+  <w:abstractNum w:abstractNumId="33" w15:restartNumberingAfterBreak="0">
     <w:nsid w:val="609868BE"/>
     <w:multiLevelType w:val="hybridMultilevel"/>
     <w:tmpl w:val="2086F91E"/>
@@ -9268,7 +9262,93 @@
       </w:pPr>
     </w:lvl>
   </w:abstractNum>
-  <w:abstractNum w:abstractNumId="33" w15:restartNumberingAfterBreak="0">
+  <w:abstractNum w:abstractNumId="34" w15:restartNumberingAfterBreak="0">
+    <w:nsid w:val="60DC21D0"/>
+    <w:multiLevelType w:val="hybridMultilevel"/>
+    <w:tmpl w:val="C71407E4"/>
+    <w:lvl w:ilvl="0" w:tplc="04150013">
+      <w:start w:val="1"/>
+      <w:numFmt w:val="upperRoman"/>
+      <w:lvlText w:val="%1."/>
+      <w:lvlJc w:val="right"/>
+      <w:pPr>
+        <w:ind w:left="720" w:hanging="360"/>
+      </w:pPr>
+    </w:lvl>
+    <w:lvl w:ilvl="1" w:tplc="04150019" w:tentative="1">
+      <w:start w:val="1"/>
+      <w:numFmt w:val="lowerLetter"/>
+      <w:lvlText w:val="%2."/>
+      <w:lvlJc w:val="left"/>
+      <w:pPr>
+        <w:ind w:left="1440" w:hanging="360"/>
+      </w:pPr>
+    </w:lvl>
+    <w:lvl w:ilvl="2" w:tplc="0415001B" w:tentative="1">
+      <w:start w:val="1"/>
+      <w:numFmt w:val="lowerRoman"/>
+      <w:lvlText w:val="%3."/>
+      <w:lvlJc w:val="right"/>
+      <w:pPr>
+        <w:ind w:left="2160" w:hanging="180"/>
+      </w:pPr>
+    </w:lvl>
+    <w:lvl w:ilvl="3" w:tplc="0415000F" w:tentative="1">
+      <w:start w:val="1"/>
+      <w:numFmt w:val="decimal"/>
+      <w:lvlText w:val="%4."/>
+      <w:lvlJc w:val="left"/>
+      <w:pPr>
+        <w:ind w:left="2880" w:hanging="360"/>
+      </w:pPr>
+    </w:lvl>
+    <w:lvl w:ilvl="4" w:tplc="04150019" w:tentative="1">
+      <w:start w:val="1"/>
+      <w:numFmt w:val="lowerLetter"/>
+      <w:lvlText w:val="%5."/>
+      <w:lvlJc w:val="left"/>
+      <w:pPr>
+        <w:ind w:left="3600" w:hanging="360"/>
+      </w:pPr>
+    </w:lvl>
+    <w:lvl w:ilvl="5" w:tplc="0415001B" w:tentative="1">
+      <w:start w:val="1"/>
+      <w:numFmt w:val="lowerRoman"/>
+      <w:lvlText w:val="%6."/>
+      <w:lvlJc w:val="right"/>
+      <w:pPr>
+        <w:ind w:left="4320" w:hanging="180"/>
+      </w:pPr>
+    </w:lvl>
+    <w:lvl w:ilvl="6" w:tplc="0415000F" w:tentative="1">
+      <w:start w:val="1"/>
+      <w:numFmt w:val="decimal"/>
+      <w:lvlText w:val="%7."/>
+      <w:lvlJc w:val="left"/>
+      <w:pPr>
+        <w:ind w:left="5040" w:hanging="360"/>
+      </w:pPr>
+    </w:lvl>
+    <w:lvl w:ilvl="7" w:tplc="04150019" w:tentative="1">
+      <w:start w:val="1"/>
+      <w:numFmt w:val="lowerLetter"/>
+      <w:lvlText w:val="%8."/>
+      <w:lvlJc w:val="left"/>
+      <w:pPr>
+        <w:ind w:left="5760" w:hanging="360"/>
+      </w:pPr>
+    </w:lvl>
+    <w:lvl w:ilvl="8" w:tplc="0415001B" w:tentative="1">
+      <w:start w:val="1"/>
+      <w:numFmt w:val="lowerRoman"/>
+      <w:lvlText w:val="%9."/>
+      <w:lvlJc w:val="right"/>
+      <w:pPr>
+        <w:ind w:left="6480" w:hanging="180"/>
+      </w:pPr>
+    </w:lvl>
+  </w:abstractNum>
+  <w:abstractNum w:abstractNumId="35" w15:restartNumberingAfterBreak="0">
     <w:nsid w:val="618F08D7"/>
     <w:multiLevelType w:val="hybridMultilevel"/>
     <w:tmpl w:val="8EB2C9F6"/>
@@ -9354,7 +9434,7 @@
       </w:pPr>
     </w:lvl>
   </w:abstractNum>
-  <w:abstractNum w:abstractNumId="34" w15:restartNumberingAfterBreak="0">
+  <w:abstractNum w:abstractNumId="36" w15:restartNumberingAfterBreak="0">
     <w:nsid w:val="65A422A2"/>
     <w:multiLevelType w:val="hybridMultilevel"/>
     <w:tmpl w:val="9E8E397E"/>
@@ -9440,7 +9520,7 @@
       </w:pPr>
     </w:lvl>
   </w:abstractNum>
-  <w:abstractNum w:abstractNumId="35" w15:restartNumberingAfterBreak="0">
+  <w:abstractNum w:abstractNumId="37" w15:restartNumberingAfterBreak="0">
     <w:nsid w:val="6D8A1C00"/>
     <w:multiLevelType w:val="hybridMultilevel"/>
     <w:tmpl w:val="CA6078B0"/>
@@ -9526,7 +9606,7 @@
       </w:pPr>
     </w:lvl>
   </w:abstractNum>
-  <w:abstractNum w:abstractNumId="36" w15:restartNumberingAfterBreak="0">
+  <w:abstractNum w:abstractNumId="38" w15:restartNumberingAfterBreak="0">
     <w:nsid w:val="6E341E5D"/>
     <w:multiLevelType w:val="multilevel"/>
     <w:tmpl w:val="0415001F"/>
@@ -9612,7 +9692,7 @@
       </w:pPr>
     </w:lvl>
   </w:abstractNum>
-  <w:abstractNum w:abstractNumId="37" w15:restartNumberingAfterBreak="0">
+  <w:abstractNum w:abstractNumId="39" w15:restartNumberingAfterBreak="0">
     <w:nsid w:val="6FC1095D"/>
     <w:multiLevelType w:val="hybridMultilevel"/>
     <w:tmpl w:val="C6BEEACA"/>
@@ -9701,7 +9781,7 @@
       </w:pPr>
     </w:lvl>
   </w:abstractNum>
-  <w:abstractNum w:abstractNumId="38" w15:restartNumberingAfterBreak="0">
+  <w:abstractNum w:abstractNumId="40" w15:restartNumberingAfterBreak="0">
     <w:nsid w:val="70C86866"/>
     <w:multiLevelType w:val="hybridMultilevel"/>
     <w:tmpl w:val="B38C9A7E"/>
@@ -9787,7 +9867,7 @@
       </w:pPr>
     </w:lvl>
   </w:abstractNum>
-  <w:abstractNum w:abstractNumId="39" w15:restartNumberingAfterBreak="0">
+  <w:abstractNum w:abstractNumId="41" w15:restartNumberingAfterBreak="0">
     <w:nsid w:val="73887CFA"/>
     <w:multiLevelType w:val="hybridMultilevel"/>
     <w:tmpl w:val="B0367458"/>
@@ -9877,7 +9957,7 @@
       </w:pPr>
     </w:lvl>
   </w:abstractNum>
-  <w:abstractNum w:abstractNumId="40" w15:restartNumberingAfterBreak="0">
+  <w:abstractNum w:abstractNumId="42" w15:restartNumberingAfterBreak="0">
     <w:nsid w:val="74C043A4"/>
     <w:multiLevelType w:val="hybridMultilevel"/>
     <w:tmpl w:val="75E08244"/>
@@ -9963,7 +10043,7 @@
       </w:pPr>
     </w:lvl>
   </w:abstractNum>
-  <w:abstractNum w:abstractNumId="41" w15:restartNumberingAfterBreak="0">
+  <w:abstractNum w:abstractNumId="43" w15:restartNumberingAfterBreak="0">
     <w:nsid w:val="7F8C66B6"/>
     <w:multiLevelType w:val="hybridMultilevel"/>
     <w:tmpl w:val="FDDEC340"/>
@@ -10053,130 +10133,136 @@
     </w:lvl>
   </w:abstractNum>
   <w:num w:numId="1" w16cid:durableId="1180465482">
-    <w:abstractNumId w:val="14"/>
+    <w:abstractNumId w:val="15"/>
   </w:num>
   <w:num w:numId="2" w16cid:durableId="624191804">
-    <w:abstractNumId w:val="15"/>
+    <w:abstractNumId w:val="16"/>
   </w:num>
   <w:num w:numId="3" w16cid:durableId="199976641">
-    <w:abstractNumId w:val="41"/>
+    <w:abstractNumId w:val="43"/>
   </w:num>
   <w:num w:numId="4" w16cid:durableId="415438408">
     <w:abstractNumId w:val="0"/>
   </w:num>
   <w:num w:numId="5" w16cid:durableId="1593708384">
+    <w:abstractNumId w:val="39"/>
+  </w:num>
+  <w:num w:numId="6" w16cid:durableId="1279484202">
+    <w:abstractNumId w:val="11"/>
+  </w:num>
+  <w:num w:numId="7" w16cid:durableId="669065692">
+    <w:abstractNumId w:val="24"/>
+  </w:num>
+  <w:num w:numId="8" w16cid:durableId="1788112398">
+    <w:abstractNumId w:val="20"/>
+  </w:num>
+  <w:num w:numId="9" w16cid:durableId="1101072906">
+    <w:abstractNumId w:val="22"/>
+  </w:num>
+  <w:num w:numId="10" w16cid:durableId="1189837592">
+    <w:abstractNumId w:val="14"/>
+  </w:num>
+  <w:num w:numId="11" w16cid:durableId="886066864">
+    <w:abstractNumId w:val="38"/>
+  </w:num>
+  <w:num w:numId="12" w16cid:durableId="176894631">
+    <w:abstractNumId w:val="32"/>
+  </w:num>
+  <w:num w:numId="13" w16cid:durableId="1060861941">
+    <w:abstractNumId w:val="21"/>
+  </w:num>
+  <w:num w:numId="14" w16cid:durableId="908879815">
+    <w:abstractNumId w:val="4"/>
+  </w:num>
+  <w:num w:numId="15" w16cid:durableId="1966151793">
+    <w:abstractNumId w:val="13"/>
+  </w:num>
+  <w:num w:numId="16" w16cid:durableId="1665084307">
+    <w:abstractNumId w:val="26"/>
+  </w:num>
+  <w:num w:numId="17" w16cid:durableId="1038361060">
+    <w:abstractNumId w:val="33"/>
+  </w:num>
+  <w:num w:numId="18" w16cid:durableId="706177926">
+    <w:abstractNumId w:val="25"/>
+  </w:num>
+  <w:num w:numId="19" w16cid:durableId="509106792">
+    <w:abstractNumId w:val="6"/>
+  </w:num>
+  <w:num w:numId="20" w16cid:durableId="563875591">
+    <w:abstractNumId w:val="17"/>
+  </w:num>
+  <w:num w:numId="21" w16cid:durableId="859471005">
+    <w:abstractNumId w:val="30"/>
+  </w:num>
+  <w:num w:numId="22" w16cid:durableId="2064718474">
+    <w:abstractNumId w:val="36"/>
+  </w:num>
+  <w:num w:numId="23" w16cid:durableId="218787999">
+    <w:abstractNumId w:val="23"/>
+  </w:num>
+  <w:num w:numId="24" w16cid:durableId="1085228062">
+    <w:abstractNumId w:val="2"/>
+  </w:num>
+  <w:num w:numId="25" w16cid:durableId="1603954859">
+    <w:abstractNumId w:val="18"/>
+  </w:num>
+  <w:num w:numId="26" w16cid:durableId="1899900766">
+    <w:abstractNumId w:val="42"/>
+  </w:num>
+  <w:num w:numId="27" w16cid:durableId="1086534632">
+    <w:abstractNumId w:val="12"/>
+  </w:num>
+  <w:num w:numId="28" w16cid:durableId="1968779238">
+    <w:abstractNumId w:val="31"/>
+  </w:num>
+  <w:num w:numId="29" w16cid:durableId="1002588870">
+    <w:abstractNumId w:val="27"/>
+  </w:num>
+  <w:num w:numId="30" w16cid:durableId="2077582045">
+    <w:abstractNumId w:val="9"/>
+  </w:num>
+  <w:num w:numId="31" w16cid:durableId="785585663">
+    <w:abstractNumId w:val="8"/>
+  </w:num>
+  <w:num w:numId="32" w16cid:durableId="453642092">
+    <w:abstractNumId w:val="41"/>
+  </w:num>
+  <w:num w:numId="33" w16cid:durableId="578517373">
+    <w:abstractNumId w:val="7"/>
+  </w:num>
+  <w:num w:numId="34" w16cid:durableId="1831099399">
+    <w:abstractNumId w:val="29"/>
+  </w:num>
+  <w:num w:numId="35" w16cid:durableId="1926918342">
+    <w:abstractNumId w:val="19"/>
+  </w:num>
+  <w:num w:numId="36" w16cid:durableId="266543238">
+    <w:abstractNumId w:val="40"/>
+  </w:num>
+  <w:num w:numId="37" w16cid:durableId="1356930359">
+    <w:abstractNumId w:val="3"/>
+  </w:num>
+  <w:num w:numId="38" w16cid:durableId="1884321008">
+    <w:abstractNumId w:val="35"/>
+  </w:num>
+  <w:num w:numId="39" w16cid:durableId="252590656">
     <w:abstractNumId w:val="37"/>
   </w:num>
-  <w:num w:numId="6" w16cid:durableId="1279484202">
+  <w:num w:numId="40" w16cid:durableId="2040079234">
+    <w:abstractNumId w:val="5"/>
+  </w:num>
+  <w:num w:numId="41" w16cid:durableId="1661350510">
+    <w:abstractNumId w:val="28"/>
+  </w:num>
+  <w:num w:numId="42" w16cid:durableId="616523132">
     <w:abstractNumId w:val="10"/>
   </w:num>
-  <w:num w:numId="7" w16cid:durableId="669065692">
-    <w:abstractNumId w:val="23"/>
-  </w:num>
-  <w:num w:numId="8" w16cid:durableId="1788112398">
-    <w:abstractNumId w:val="19"/>
-  </w:num>
-  <w:num w:numId="9" w16cid:durableId="1101072906">
-    <w:abstractNumId w:val="21"/>
-  </w:num>
-  <w:num w:numId="10" w16cid:durableId="1189837592">
-    <w:abstractNumId w:val="13"/>
-  </w:num>
-  <w:num w:numId="11" w16cid:durableId="886066864">
-    <w:abstractNumId w:val="36"/>
-  </w:num>
-  <w:num w:numId="12" w16cid:durableId="176894631">
-    <w:abstractNumId w:val="31"/>
-  </w:num>
-  <w:num w:numId="13" w16cid:durableId="1060861941">
-    <w:abstractNumId w:val="20"/>
-  </w:num>
-  <w:num w:numId="14" w16cid:durableId="908879815">
-    <w:abstractNumId w:val="3"/>
-  </w:num>
-  <w:num w:numId="15" w16cid:durableId="1966151793">
-    <w:abstractNumId w:val="12"/>
-  </w:num>
-  <w:num w:numId="16" w16cid:durableId="1665084307">
-    <w:abstractNumId w:val="25"/>
-  </w:num>
-  <w:num w:numId="17" w16cid:durableId="1038361060">
-    <w:abstractNumId w:val="32"/>
-  </w:num>
-  <w:num w:numId="18" w16cid:durableId="706177926">
-    <w:abstractNumId w:val="24"/>
-  </w:num>
-  <w:num w:numId="19" w16cid:durableId="509106792">
-    <w:abstractNumId w:val="5"/>
-  </w:num>
-  <w:num w:numId="20" w16cid:durableId="563875591">
-    <w:abstractNumId w:val="16"/>
-  </w:num>
-  <w:num w:numId="21" w16cid:durableId="859471005">
-    <w:abstractNumId w:val="29"/>
-  </w:num>
-  <w:num w:numId="22" w16cid:durableId="2064718474">
-    <w:abstractNumId w:val="34"/>
-  </w:num>
-  <w:num w:numId="23" w16cid:durableId="218787999">
-    <w:abstractNumId w:val="22"/>
-  </w:num>
-  <w:num w:numId="24" w16cid:durableId="1085228062">
+  <w:num w:numId="43" w16cid:durableId="822428489">
     <w:abstractNumId w:val="1"/>
   </w:num>
-  <w:num w:numId="25" w16cid:durableId="1603954859">
-    <w:abstractNumId w:val="17"/>
-  </w:num>
-  <w:num w:numId="26" w16cid:durableId="1899900766">
-    <w:abstractNumId w:val="40"/>
-  </w:num>
-  <w:num w:numId="27" w16cid:durableId="1086534632">
-    <w:abstractNumId w:val="11"/>
-  </w:num>
-  <w:num w:numId="28" w16cid:durableId="1968779238">
-    <w:abstractNumId w:val="30"/>
-  </w:num>
-  <w:num w:numId="29" w16cid:durableId="1002588870">
-    <w:abstractNumId w:val="26"/>
-  </w:num>
-  <w:num w:numId="30" w16cid:durableId="2077582045">
-    <w:abstractNumId w:val="8"/>
-  </w:num>
-  <w:num w:numId="31" w16cid:durableId="785585663">
-    <w:abstractNumId w:val="7"/>
-  </w:num>
-  <w:num w:numId="32" w16cid:durableId="453642092">
-    <w:abstractNumId w:val="39"/>
-  </w:num>
-  <w:num w:numId="33" w16cid:durableId="578517373">
-    <w:abstractNumId w:val="6"/>
-  </w:num>
-  <w:num w:numId="34" w16cid:durableId="1831099399">
-    <w:abstractNumId w:val="28"/>
-  </w:num>
-  <w:num w:numId="35" w16cid:durableId="1926918342">
-    <w:abstractNumId w:val="18"/>
-  </w:num>
-  <w:num w:numId="36" w16cid:durableId="266543238">
-    <w:abstractNumId w:val="38"/>
-  </w:num>
-  <w:num w:numId="37" w16cid:durableId="1356930359">
-    <w:abstractNumId w:val="2"/>
-  </w:num>
-  <w:num w:numId="38" w16cid:durableId="1884321008">
-    <w:abstractNumId w:val="33"/>
-  </w:num>
-  <w:num w:numId="39" w16cid:durableId="252590656">
-    <w:abstractNumId w:val="35"/>
-  </w:num>
-  <w:num w:numId="40" w16cid:durableId="2040079234">
-    <w:abstractNumId w:val="4"/>
-  </w:num>
-  <w:num w:numId="41" w16cid:durableId="1661350510">
-    <w:abstractNumId w:val="27"/>
-  </w:num>
-  <w:num w:numId="42" w16cid:durableId="616523132">
-    <w:abstractNumId w:val="9"/>
+  <w:num w:numId="44" w16cid:durableId="934483727">
+    <w:abstractNumId w:val="34"/>
   </w:num>
 </w:numbering>
 </file>
@@ -10607,6 +10693,7 @@
   <w:style w:type="character" w:default="1" w:styleId="Domylnaczcionkaakapitu">
     <w:name w:val="Default Paragraph Font"/>
     <w:uiPriority w:val="1"/>
+    <w:semiHidden/>
     <w:unhideWhenUsed/>
   </w:style>
   <w:style w:type="table" w:default="1" w:styleId="Standardowy">
@@ -10806,7 +10893,7 @@
     <w:autoRedefine/>
     <w:uiPriority w:val="39"/>
     <w:unhideWhenUsed/>
-    <w:rsid w:val="006B77F5"/>
+    <w:rsid w:val="00254AA7"/>
     <w:pPr>
       <w:tabs>
         <w:tab w:val="left" w:pos="440"/>
@@ -10816,7 +10903,10 @@
     </w:pPr>
     <w:rPr>
       <w:rFonts w:eastAsiaTheme="minorEastAsia" w:cs="Times New Roman"/>
+      <w:noProof/>
       <w:kern w:val="0"/>
+      <w:sz w:val="32"/>
+      <w:szCs w:val="32"/>
       <w:lang w:eastAsia="pl-PL"/>
       <w14:ligatures w14:val="none"/>
     </w:rPr>
@@ -10921,6 +11011,18 @@
     <w:rPr>
       <w:color w:val="0563C1" w:themeColor="hyperlink"/>
       <w:u w:val="single"/>
+    </w:rPr>
+  </w:style>
+  <w:style w:type="character" w:styleId="Nierozpoznanawzmianka">
+    <w:name w:val="Unresolved Mention"/>
+    <w:basedOn w:val="Domylnaczcionkaakapitu"/>
+    <w:uiPriority w:val="99"/>
+    <w:semiHidden/>
+    <w:unhideWhenUsed/>
+    <w:rsid w:val="00254AA7"/>
+    <w:rPr>
+      <w:color w:val="605E5C"/>
+      <w:shd w:val="clear" w:color="auto" w:fill="E1DFDD"/>
     </w:rPr>
   </w:style>
 </w:styles>

</xml_diff>